<commit_message>
add research into doc
</commit_message>
<xml_diff>
--- a/docs/060720_relation_extraction_review.docx
+++ b/docs/060720_relation_extraction_review.docx
@@ -42,6 +42,9 @@
       <w:r>
         <w:t>Summary</w:t>
       </w:r>
+      <w:r>
+        <w:t xml:space="preserve"> of Relations Extraction</w:t>
+      </w:r>
     </w:p>
     <w:p/>
     <w:p>
@@ -52,6 +55,12 @@
           <w:numId w:val="2"/>
         </w:numPr>
       </w:pPr>
+      <w:r>
+        <w:t>The goal of few-shot learning is to classify new data having seen only a few training examples</w:t>
+      </w:r>
+      <w:r>
+        <w:t>, which can be common to relation extraction</w:t>
+      </w:r>
     </w:p>
     <w:p>
       <w:pPr>
@@ -62,23 +71,40 @@
         </w:numPr>
       </w:pPr>
       <w:r>
-        <w:t xml:space="preserve">2018 </w:t>
-      </w:r>
-      <w:proofErr w:type="spellStart"/>
-      <w:r>
-        <w:t>FewRel</w:t>
-      </w:r>
-      <w:proofErr w:type="spellEnd"/>
-      <w:r>
-        <w:t xml:space="preserve">: A </w:t>
-      </w:r>
-      <w:proofErr w:type="spellStart"/>
-      <w:r>
-        <w:t>Larget</w:t>
-      </w:r>
-      <w:proofErr w:type="spellEnd"/>
-      <w:r>
-        <w:t>-Scale supervised few-shot relation classification dataset</w:t>
+        <w:t xml:space="preserve">Relation classification is to determine the correct relation between two entities in a given sentence </w:t>
+      </w:r>
+      <w:r>
+        <w:fldChar w:fldCharType="begin" w:fldLock="1"/>
+      </w:r>
+      <w:r>
+        <w:instrText>ADDIN CSL_CITATION {"citationItems":[{"id":"ITEM-1","itemData":{"author":[{"dropping-particle":"","family":"Han","given":"Xu","non-dropping-particle":"","parse-names":false,"suffix":""},{"dropping-particle":"","family":"Zhu","given":"Hao","non-dropping-particle":"","parse-names":false,"suffix":""},{"dropping-particle":"","family":"Yu","given":"Pengfei","non-dropping-particle":"","parse-names":false,"suffix":""},{"dropping-particle":"","family":"Wang","given":"Ziyun","non-dropping-particle":"","parse-names":false,"suffix":""},{"dropping-particle":"","family":"Yao","given":"Yuan","non-dropping-particle":"","parse-names":false,"suffix":""},{"dropping-particle":"","family":"Liu","given":"Zhiyuan","non-dropping-particle":"","parse-names":false,"suffix":""},{"dropping-particle":"","family":"Sun","given":"Maosong","non-dropping-particle":"","parse-names":false,"suffix":""}],"container-title":"arXiv preprint arXiv:1810.10147","id":"ITEM-1","issued":{"date-parts":[["2018"]]},"title":"Fewrel: A large-scale supervised few-shot relation classification dataset with state-of-the-art evaluation","type":"article-journal"},"uris":["http://www.mendeley.com/documents/?uuid=b5138fe6-695a-48b1-8a48-d8f46822d68f"]}],"mendeley":{"formattedCitation":"[1]","plainTextFormattedCitation":"[1]","previouslyFormattedCitation":"[1]"},"properties":{"noteIndex":0},"schema":"https://github.com/citation-style-language/schema/raw/master/csl-citation.json"}</w:instrText>
+      </w:r>
+      <w:r>
+        <w:fldChar w:fldCharType="separate"/>
+      </w:r>
+      <w:r>
+        <w:rPr>
+          <w:noProof/>
+        </w:rPr>
+        <w:t>[1]</w:t>
+      </w:r>
+      <w:r>
+        <w:fldChar w:fldCharType="end"/>
+      </w:r>
+      <w:r>
+        <w:t xml:space="preserve">. </w:t>
+      </w:r>
+    </w:p>
+    <w:p>
+      <w:pPr>
+        <w:pStyle w:val="ListParagraph"/>
+        <w:numPr>
+          <w:ilvl w:val="0"/>
+          <w:numId w:val="2"/>
+        </w:numPr>
+      </w:pPr>
+      <w:r>
+        <w:t>Dataset for relation extraction</w:t>
       </w:r>
     </w:p>
     <w:p>
@@ -90,8 +116,1798 @@
         </w:numPr>
       </w:pPr>
       <w:r>
-        <w:t>Open-sourced dataset in few-shot relation extraction. 100 relations</w:t>
-      </w:r>
+        <w:t xml:space="preserve">2018 </w:t>
+      </w:r>
+      <w:proofErr w:type="spellStart"/>
+      <w:r>
+        <w:t>FewRel</w:t>
+      </w:r>
+      <w:proofErr w:type="spellEnd"/>
+      <w:r>
+        <w:t xml:space="preserve">: A </w:t>
+      </w:r>
+      <w:proofErr w:type="spellStart"/>
+      <w:r>
+        <w:t>Larget</w:t>
+      </w:r>
+      <w:proofErr w:type="spellEnd"/>
+      <w:r>
+        <w:t>-Scale supervised few-shot relation classification dataset</w:t>
+      </w:r>
+      <w:r>
+        <w:t xml:space="preserve"> </w:t>
+      </w:r>
+      <w:r>
+        <w:fldChar w:fldCharType="begin" w:fldLock="1"/>
+      </w:r>
+      <w:r>
+        <w:instrText>ADDIN CSL_CITATION {"citationItems":[{"id":"ITEM-1","itemData":{"author":[{"dropping-particle":"","family":"Han","given":"Xu","non-dropping-particle":"","parse-names":false,"suffix":""},{"dropping-particle":"","family":"Zhu","given":"Hao","non-dropping-particle":"","parse-names":false,"suffix":""},{"dropping-particle":"","family":"Yu","given":"Pengfei","non-dropping-particle":"","parse-names":false,"suffix":""},{"dropping-particle":"","family":"Wang","given":"Ziyun","non-dropping-particle":"","parse-names":false,"suffix":""},{"dropping-particle":"","family":"Yao","given":"Yuan","non-dropping-particle":"","parse-names":false,"suffix":""},{"dropping-particle":"","family":"Liu","given":"Zhiyuan","non-dropping-particle":"","parse-names":false,"suffix":""},{"dropping-particle":"","family":"Sun","given":"Maosong","non-dropping-particle":"","parse-names":false,"suffix":""}],"container-title":"arXiv preprint arXiv:1810.10147","id":"ITEM-1","issued":{"date-parts":[["2018"]]},"title":"Fewrel: A large-scale supervised few-shot relation classification dataset with state-of-the-art evaluation","type":"article-journal"},"uris":["http://www.mendeley.com/documents/?uuid=b5138fe6-695a-48b1-8a48-d8f46822d68f"]}],"mendeley":{"formattedCitation":"[1]","plainTextFormattedCitation":"[1]"},"properties":{"noteIndex":0},"schema":"https://github.com/citation-style-language/schema/raw/master/csl-citation.json"}</w:instrText>
+      </w:r>
+      <w:r>
+        <w:fldChar w:fldCharType="separate"/>
+      </w:r>
+      <w:r>
+        <w:rPr>
+          <w:noProof/>
+        </w:rPr>
+        <w:t>[1]</w:t>
+      </w:r>
+      <w:r>
+        <w:fldChar w:fldCharType="end"/>
+      </w:r>
+    </w:p>
+    <w:p>
+      <w:pPr>
+        <w:pStyle w:val="ListParagraph"/>
+        <w:numPr>
+          <w:ilvl w:val="2"/>
+          <w:numId w:val="2"/>
+        </w:numPr>
+      </w:pPr>
+      <w:r>
+        <w:t xml:space="preserve">Open-sourced dataset in few-shot relation extraction. </w:t>
+      </w:r>
+    </w:p>
+    <w:p>
+      <w:pPr>
+        <w:pStyle w:val="ListParagraph"/>
+        <w:numPr>
+          <w:ilvl w:val="2"/>
+          <w:numId w:val="2"/>
+        </w:numPr>
+        <w:rPr>
+          <w:rFonts w:ascii="Times New Roman" w:eastAsia="Times New Roman" w:hAnsi="Times New Roman" w:cs="Times New Roman"/>
+        </w:rPr>
+      </w:pPr>
+      <w:r>
+        <w:rPr>
+          <w:rFonts w:ascii="Times New Roman" w:eastAsia="Times New Roman" w:hAnsi="Times New Roman" w:cs="Times New Roman"/>
+        </w:rPr>
+        <w:t xml:space="preserve">Dataset is here: </w:t>
+      </w:r>
+      <w:hyperlink r:id="rId6" w:history="1">
+        <w:r>
+          <w:rPr>
+            <w:rStyle w:val="Hyperlink"/>
+            <w:rFonts w:ascii="Times New Roman" w:eastAsia="Times New Roman" w:hAnsi="Times New Roman" w:cs="Times New Roman"/>
+          </w:rPr>
+          <w:t>http://www.zhuhao.me/fewrel/</w:t>
+        </w:r>
+      </w:hyperlink>
+    </w:p>
+    <w:p>
+      <w:pPr>
+        <w:pStyle w:val="ListParagraph"/>
+        <w:numPr>
+          <w:ilvl w:val="2"/>
+          <w:numId w:val="2"/>
+        </w:numPr>
+        <w:rPr>
+          <w:rFonts w:ascii="Times New Roman" w:eastAsia="Times New Roman" w:hAnsi="Times New Roman" w:cs="Times New Roman"/>
+        </w:rPr>
+      </w:pPr>
+      <w:r>
+        <w:rPr>
+          <w:rFonts w:ascii="Times New Roman" w:eastAsia="Times New Roman" w:hAnsi="Times New Roman" w:cs="Times New Roman"/>
+        </w:rPr>
+        <w:t xml:space="preserve">Each relation contains 700 examples, there are in total </w:t>
+      </w:r>
+      <w:r>
+        <w:t>100 relations</w:t>
+      </w:r>
+      <w:r>
+        <w:t>. 64, 16, and 20 relations for train, validation, and test.</w:t>
+      </w:r>
+    </w:p>
+    <w:p>
+      <w:pPr>
+        <w:pStyle w:val="ListParagraph"/>
+        <w:numPr>
+          <w:ilvl w:val="1"/>
+          <w:numId w:val="2"/>
+        </w:numPr>
+      </w:pPr>
+      <w:r>
+        <w:t>2010 SemEval-2010</w:t>
+      </w:r>
+    </w:p>
+    <w:p>
+      <w:pPr>
+        <w:pStyle w:val="ListParagraph"/>
+        <w:numPr>
+          <w:ilvl w:val="2"/>
+          <w:numId w:val="2"/>
+        </w:numPr>
+      </w:pPr>
+      <w:r>
+        <w:t>10-20 relation types</w:t>
+      </w:r>
+    </w:p>
+    <w:p/>
+    <w:p>
+      <w:pPr>
+        <w:pStyle w:val="Heading1"/>
+      </w:pPr>
+      <w:r>
+        <w:t>Covid-19 relations</w:t>
+      </w:r>
+    </w:p>
+    <w:p>
+      <w:r>
+        <w:t>Here are some relations that we want to track related to covid-19</w:t>
+      </w:r>
+      <w:r>
+        <w:t xml:space="preserve"> based on the tasks suggested here: </w:t>
+      </w:r>
+      <w:hyperlink r:id="rId7" w:history="1">
+        <w:r>
+          <w:rPr>
+            <w:color w:val="0000FF"/>
+            <w:u w:val="single"/>
+          </w:rPr>
+          <w:t>https://www.kaggle.com/allen-institute-for-ai/CORD-19-research-challen</w:t>
+        </w:r>
+        <w:r>
+          <w:rPr>
+            <w:color w:val="0000FF"/>
+            <w:u w:val="single"/>
+          </w:rPr>
+          <w:t>g</w:t>
+        </w:r>
+        <w:r>
+          <w:rPr>
+            <w:color w:val="0000FF"/>
+            <w:u w:val="single"/>
+          </w:rPr>
+          <w:t>e/tasks</w:t>
+        </w:r>
+      </w:hyperlink>
+    </w:p>
+    <w:p/>
+    <w:p>
+      <w:pPr>
+        <w:pStyle w:val="ListParagraph"/>
+        <w:numPr>
+          <w:ilvl w:val="0"/>
+          <w:numId w:val="4"/>
+        </w:numPr>
+      </w:pPr>
+      <w:r>
+        <w:t>Factors</w:t>
+      </w:r>
+      <w:r>
+        <w:t xml:space="preserve">: find the factors related to </w:t>
+      </w:r>
+      <w:r>
+        <w:t xml:space="preserve">cause/spread of </w:t>
+      </w:r>
+      <w:r>
+        <w:t>covid-19</w:t>
+      </w:r>
+      <w:r>
+        <w:t xml:space="preserve"> (whether will lead to covid-19)</w:t>
+      </w:r>
+      <w:r>
+        <w:t xml:space="preserve">, especially for these factors: </w:t>
+      </w:r>
+    </w:p>
+    <w:p>
+      <w:pPr>
+        <w:numPr>
+          <w:ilvl w:val="1"/>
+          <w:numId w:val="4"/>
+        </w:numPr>
+        <w:shd w:val="clear" w:color="auto" w:fill="FFFFFF"/>
+        <w:spacing w:before="60" w:after="60"/>
+        <w:textAlignment w:val="baseline"/>
+        <w:rPr>
+          <w:rFonts w:ascii="Arial" w:hAnsi="Arial" w:cs="Arial"/>
+          <w:sz w:val="21"/>
+          <w:szCs w:val="21"/>
+        </w:rPr>
+      </w:pPr>
+      <w:r>
+        <w:rPr>
+          <w:rFonts w:ascii="Arial" w:hAnsi="Arial" w:cs="Arial"/>
+          <w:sz w:val="21"/>
+          <w:szCs w:val="21"/>
+        </w:rPr>
+        <w:t>Effectiveness of case isolation/isolation of exposed individuals (i.e. quarantine)</w:t>
+      </w:r>
+      <w:r>
+        <w:rPr>
+          <w:rFonts w:ascii="Arial" w:hAnsi="Arial" w:cs="Arial"/>
+          <w:sz w:val="21"/>
+          <w:szCs w:val="21"/>
+        </w:rPr>
+        <w:t xml:space="preserve">, </w:t>
+      </w:r>
+      <w:r>
+        <w:rPr>
+          <w:rFonts w:ascii="Arial" w:hAnsi="Arial" w:cs="Arial"/>
+          <w:sz w:val="21"/>
+          <w:szCs w:val="21"/>
+        </w:rPr>
+        <w:t>community contact reduction</w:t>
+      </w:r>
+      <w:r>
+        <w:rPr>
+          <w:rFonts w:ascii="Arial" w:hAnsi="Arial" w:cs="Arial"/>
+          <w:sz w:val="21"/>
+          <w:szCs w:val="21"/>
+        </w:rPr>
+        <w:t xml:space="preserve">, </w:t>
+      </w:r>
+      <w:r>
+        <w:rPr>
+          <w:rFonts w:ascii="Arial" w:hAnsi="Arial" w:cs="Arial"/>
+          <w:sz w:val="21"/>
+          <w:szCs w:val="21"/>
+        </w:rPr>
+        <w:t>inter/inner travel restriction</w:t>
+      </w:r>
+      <w:r>
+        <w:rPr>
+          <w:rFonts w:ascii="Arial" w:hAnsi="Arial" w:cs="Arial"/>
+          <w:sz w:val="21"/>
+          <w:szCs w:val="21"/>
+        </w:rPr>
+        <w:t>,</w:t>
+      </w:r>
+      <w:r>
+        <w:rPr>
+          <w:rFonts w:ascii="Arial" w:hAnsi="Arial" w:cs="Arial"/>
+          <w:sz w:val="21"/>
+          <w:szCs w:val="21"/>
+        </w:rPr>
+        <w:t xml:space="preserve"> school distancing</w:t>
+      </w:r>
+      <w:r>
+        <w:rPr>
+          <w:rFonts w:ascii="Arial" w:hAnsi="Arial" w:cs="Arial"/>
+          <w:sz w:val="21"/>
+          <w:szCs w:val="21"/>
+        </w:rPr>
+        <w:t xml:space="preserve">, </w:t>
+      </w:r>
+      <w:r>
+        <w:rPr>
+          <w:rFonts w:ascii="Arial" w:hAnsi="Arial" w:cs="Arial"/>
+          <w:sz w:val="21"/>
+          <w:szCs w:val="21"/>
+        </w:rPr>
+        <w:t>workplace distancing</w:t>
+      </w:r>
+      <w:r>
+        <w:rPr>
+          <w:rFonts w:ascii="Arial" w:hAnsi="Arial" w:cs="Arial"/>
+          <w:sz w:val="21"/>
+          <w:szCs w:val="21"/>
+        </w:rPr>
+        <w:t>,</w:t>
+      </w:r>
+      <w:r>
+        <w:rPr>
+          <w:rFonts w:ascii="Arial" w:hAnsi="Arial" w:cs="Arial"/>
+          <w:sz w:val="21"/>
+          <w:szCs w:val="21"/>
+        </w:rPr>
+        <w:t xml:space="preserve"> a multifactorial strategy </w:t>
+      </w:r>
+      <w:proofErr w:type="gramStart"/>
+      <w:r>
+        <w:rPr>
+          <w:rFonts w:ascii="Arial" w:hAnsi="Arial" w:cs="Arial"/>
+          <w:sz w:val="21"/>
+          <w:szCs w:val="21"/>
+        </w:rPr>
+        <w:t>prevent</w:t>
+      </w:r>
+      <w:proofErr w:type="gramEnd"/>
+      <w:r>
+        <w:rPr>
+          <w:rFonts w:ascii="Arial" w:hAnsi="Arial" w:cs="Arial"/>
+          <w:sz w:val="21"/>
+          <w:szCs w:val="21"/>
+        </w:rPr>
+        <w:t xml:space="preserve"> secondary transmission</w:t>
+      </w:r>
+    </w:p>
+    <w:p>
+      <w:pPr>
+        <w:numPr>
+          <w:ilvl w:val="1"/>
+          <w:numId w:val="4"/>
+        </w:numPr>
+        <w:shd w:val="clear" w:color="auto" w:fill="FFFFFF"/>
+        <w:spacing w:before="60" w:after="60"/>
+        <w:textAlignment w:val="baseline"/>
+        <w:rPr>
+          <w:rFonts w:ascii="Arial" w:hAnsi="Arial" w:cs="Arial"/>
+          <w:sz w:val="21"/>
+          <w:szCs w:val="21"/>
+        </w:rPr>
+      </w:pPr>
+      <w:r>
+        <w:rPr>
+          <w:rFonts w:ascii="Arial" w:hAnsi="Arial" w:cs="Arial"/>
+          <w:sz w:val="21"/>
+          <w:szCs w:val="21"/>
+        </w:rPr>
+        <w:t>Seasonality of transmission</w:t>
+      </w:r>
+    </w:p>
+    <w:p>
+      <w:pPr>
+        <w:numPr>
+          <w:ilvl w:val="1"/>
+          <w:numId w:val="4"/>
+        </w:numPr>
+        <w:shd w:val="clear" w:color="auto" w:fill="FFFFFF"/>
+        <w:spacing w:before="60" w:after="60"/>
+        <w:textAlignment w:val="baseline"/>
+        <w:rPr>
+          <w:rFonts w:ascii="Arial" w:hAnsi="Arial" w:cs="Arial"/>
+          <w:sz w:val="21"/>
+          <w:szCs w:val="21"/>
+        </w:rPr>
+      </w:pPr>
+      <w:r>
+        <w:rPr>
+          <w:rFonts w:ascii="Arial" w:hAnsi="Arial" w:cs="Arial"/>
+          <w:sz w:val="21"/>
+          <w:szCs w:val="21"/>
+        </w:rPr>
+        <w:t>How does temperature and humidity affect the transmission of 2019-nCoV?</w:t>
+      </w:r>
+    </w:p>
+    <w:p>
+      <w:pPr>
+        <w:numPr>
+          <w:ilvl w:val="1"/>
+          <w:numId w:val="4"/>
+        </w:numPr>
+        <w:shd w:val="clear" w:color="auto" w:fill="FFFFFF"/>
+        <w:spacing w:before="60" w:after="60"/>
+        <w:textAlignment w:val="baseline"/>
+        <w:rPr>
+          <w:rFonts w:ascii="Arial" w:hAnsi="Arial" w:cs="Arial"/>
+          <w:sz w:val="21"/>
+          <w:szCs w:val="21"/>
+        </w:rPr>
+      </w:pPr>
+      <w:r>
+        <w:rPr>
+          <w:rFonts w:ascii="Arial" w:hAnsi="Arial" w:cs="Arial"/>
+          <w:sz w:val="21"/>
+          <w:szCs w:val="21"/>
+        </w:rPr>
+        <w:t>Significant changes in transmissibility in changing seasons?</w:t>
+      </w:r>
+    </w:p>
+    <w:p>
+      <w:pPr>
+        <w:numPr>
+          <w:ilvl w:val="1"/>
+          <w:numId w:val="4"/>
+        </w:numPr>
+        <w:shd w:val="clear" w:color="auto" w:fill="FFFFFF"/>
+        <w:spacing w:before="60" w:after="60"/>
+        <w:textAlignment w:val="baseline"/>
+        <w:rPr>
+          <w:rFonts w:ascii="Arial" w:hAnsi="Arial" w:cs="Arial"/>
+          <w:sz w:val="21"/>
+          <w:szCs w:val="21"/>
+        </w:rPr>
+      </w:pPr>
+      <w:r>
+        <w:rPr>
+          <w:rFonts w:ascii="Arial" w:hAnsi="Arial" w:cs="Arial"/>
+          <w:sz w:val="21"/>
+          <w:szCs w:val="21"/>
+        </w:rPr>
+        <w:t>Effectiveness of personal protective equipment (PPE)</w:t>
+      </w:r>
+    </w:p>
+    <w:p>
+      <w:pPr>
+        <w:pStyle w:val="ListParagraph"/>
+        <w:numPr>
+          <w:ilvl w:val="0"/>
+          <w:numId w:val="4"/>
+        </w:numPr>
+        <w:shd w:val="clear" w:color="auto" w:fill="FFFFFF"/>
+        <w:spacing w:before="158" w:after="158"/>
+        <w:textAlignment w:val="baseline"/>
+        <w:rPr>
+          <w:rFonts w:ascii="Arial" w:eastAsia="Times New Roman" w:hAnsi="Arial" w:cs="Arial"/>
+          <w:sz w:val="21"/>
+          <w:szCs w:val="21"/>
+        </w:rPr>
+      </w:pPr>
+      <w:r>
+        <w:rPr>
+          <w:rFonts w:ascii="inherit" w:eastAsia="Times New Roman" w:hAnsi="inherit" w:cs="Arial"/>
+          <w:sz w:val="21"/>
+          <w:szCs w:val="21"/>
+          <w:bdr w:val="none" w:sz="0" w:space="0" w:color="auto" w:frame="1"/>
+        </w:rPr>
+        <w:t>Risk factors</w:t>
+      </w:r>
+      <w:r>
+        <w:rPr>
+          <w:rFonts w:ascii="inherit" w:eastAsia="Times New Roman" w:hAnsi="inherit" w:cs="Arial"/>
+          <w:sz w:val="21"/>
+          <w:szCs w:val="21"/>
+          <w:bdr w:val="none" w:sz="0" w:space="0" w:color="auto" w:frame="1"/>
+        </w:rPr>
+        <w:t xml:space="preserve">. </w:t>
+      </w:r>
+      <w:r>
+        <w:rPr>
+          <w:rFonts w:ascii="Arial" w:eastAsia="Times New Roman" w:hAnsi="Arial" w:cs="Arial"/>
+          <w:sz w:val="21"/>
+          <w:szCs w:val="21"/>
+        </w:rPr>
+        <w:t xml:space="preserve">Factors that increase risk of disease. </w:t>
+      </w:r>
+      <w:r>
+        <w:rPr>
+          <w:rFonts w:ascii="Arial" w:eastAsia="Times New Roman" w:hAnsi="Arial" w:cs="Arial"/>
+          <w:sz w:val="21"/>
+          <w:szCs w:val="21"/>
+        </w:rPr>
+        <w:t>Specifically,</w:t>
+      </w:r>
+      <w:r>
+        <w:rPr>
+          <w:rFonts w:ascii="Arial" w:eastAsia="Times New Roman" w:hAnsi="Arial" w:cs="Arial"/>
+          <w:sz w:val="21"/>
+          <w:szCs w:val="21"/>
+        </w:rPr>
+        <w:t xml:space="preserve"> the relation of </w:t>
+      </w:r>
+      <w:proofErr w:type="spellStart"/>
+      <w:r>
+        <w:rPr>
+          <w:rFonts w:ascii="Arial" w:eastAsia="Times New Roman" w:hAnsi="Arial" w:cs="Arial"/>
+          <w:sz w:val="21"/>
+          <w:szCs w:val="21"/>
+        </w:rPr>
+        <w:t>covid</w:t>
+      </w:r>
+      <w:proofErr w:type="spellEnd"/>
+      <w:r>
+        <w:rPr>
+          <w:rFonts w:ascii="Arial" w:eastAsia="Times New Roman" w:hAnsi="Arial" w:cs="Arial"/>
+          <w:sz w:val="21"/>
+          <w:szCs w:val="21"/>
+        </w:rPr>
+        <w:t xml:space="preserve"> to these risk facto</w:t>
+      </w:r>
+      <w:r>
+        <w:rPr>
+          <w:rFonts w:ascii="Arial" w:eastAsia="Times New Roman" w:hAnsi="Arial" w:cs="Arial"/>
+          <w:sz w:val="21"/>
+          <w:szCs w:val="21"/>
+        </w:rPr>
+        <w:t>r</w:t>
+      </w:r>
+      <w:r>
+        <w:rPr>
+          <w:rFonts w:ascii="Arial" w:eastAsia="Times New Roman" w:hAnsi="Arial" w:cs="Arial"/>
+          <w:sz w:val="21"/>
+          <w:szCs w:val="21"/>
+        </w:rPr>
+        <w:t>s</w:t>
+      </w:r>
+      <w:r>
+        <w:rPr>
+          <w:rFonts w:ascii="Arial" w:eastAsia="Times New Roman" w:hAnsi="Arial" w:cs="Arial"/>
+          <w:sz w:val="21"/>
+          <w:szCs w:val="21"/>
+        </w:rPr>
+        <w:t xml:space="preserve"> </w:t>
+      </w:r>
+      <w:r>
+        <w:rPr>
+          <w:rFonts w:ascii="Arial" w:eastAsia="Times New Roman" w:hAnsi="Arial" w:cs="Arial"/>
+          <w:sz w:val="21"/>
+          <w:szCs w:val="21"/>
+        </w:rPr>
+        <w:sym w:font="Wingdings" w:char="F0DF"/>
+      </w:r>
+      <w:r>
+        <w:rPr>
+          <w:rFonts w:ascii="Arial" w:eastAsia="Times New Roman" w:hAnsi="Arial" w:cs="Arial"/>
+          <w:sz w:val="21"/>
+          <w:szCs w:val="21"/>
+        </w:rPr>
+        <w:t xml:space="preserve"> Not sure if we can say “hypertension increases chance of covid-19”. Instead, we can definitely say “hypertension increases the severity of covid-19”. May be here we are finding if certain (risk) factors worsen the </w:t>
+      </w:r>
+      <w:r>
+        <w:rPr>
+          <w:rFonts w:ascii="Arial" w:eastAsia="Times New Roman" w:hAnsi="Arial" w:cs="Arial"/>
+          <w:b/>
+          <w:bCs/>
+          <w:color w:val="70AD47" w:themeColor="accent6"/>
+          <w:sz w:val="21"/>
+          <w:szCs w:val="21"/>
+        </w:rPr>
+        <w:t>outcome</w:t>
+      </w:r>
+      <w:r>
+        <w:rPr>
+          <w:rFonts w:ascii="Arial" w:eastAsia="Times New Roman" w:hAnsi="Arial" w:cs="Arial"/>
+          <w:sz w:val="21"/>
+          <w:szCs w:val="21"/>
+        </w:rPr>
+        <w:t xml:space="preserve"> of covid-19 patient </w:t>
+      </w:r>
+      <w:r>
+        <w:rPr>
+          <w:rFonts w:ascii="Arial" w:eastAsia="Times New Roman" w:hAnsi="Arial" w:cs="Arial"/>
+          <w:sz w:val="21"/>
+          <w:szCs w:val="21"/>
+        </w:rPr>
+        <w:t xml:space="preserve">or worsen the </w:t>
+      </w:r>
+      <w:r>
+        <w:rPr>
+          <w:rFonts w:ascii="Arial" w:eastAsia="Times New Roman" w:hAnsi="Arial" w:cs="Arial"/>
+          <w:b/>
+          <w:bCs/>
+          <w:color w:val="70AD47" w:themeColor="accent6"/>
+          <w:sz w:val="21"/>
+          <w:szCs w:val="21"/>
+        </w:rPr>
+        <w:t>progression</w:t>
+      </w:r>
+      <w:r>
+        <w:rPr>
+          <w:rFonts w:ascii="Arial" w:eastAsia="Times New Roman" w:hAnsi="Arial" w:cs="Arial"/>
+          <w:sz w:val="21"/>
+          <w:szCs w:val="21"/>
+        </w:rPr>
+        <w:t xml:space="preserve"> of covid-19 patient</w:t>
+      </w:r>
+    </w:p>
+    <w:p>
+      <w:pPr>
+        <w:numPr>
+          <w:ilvl w:val="1"/>
+          <w:numId w:val="4"/>
+        </w:numPr>
+        <w:shd w:val="clear" w:color="auto" w:fill="FFFFFF"/>
+        <w:spacing w:before="60" w:after="60"/>
+        <w:textAlignment w:val="baseline"/>
+        <w:rPr>
+          <w:rFonts w:ascii="Arial" w:hAnsi="Arial" w:cs="Arial"/>
+          <w:sz w:val="21"/>
+          <w:szCs w:val="21"/>
+        </w:rPr>
+      </w:pPr>
+      <w:r>
+        <w:rPr>
+          <w:rFonts w:ascii="Arial" w:hAnsi="Arial" w:cs="Arial"/>
+          <w:sz w:val="21"/>
+          <w:szCs w:val="21"/>
+        </w:rPr>
+        <w:lastRenderedPageBreak/>
+        <w:t>Hypertension</w:t>
+      </w:r>
+      <w:r>
+        <w:rPr>
+          <w:rFonts w:ascii="Arial" w:hAnsi="Arial" w:cs="Arial"/>
+          <w:sz w:val="21"/>
+          <w:szCs w:val="21"/>
+        </w:rPr>
+        <w:t xml:space="preserve">, </w:t>
+      </w:r>
+      <w:r>
+        <w:rPr>
+          <w:rFonts w:ascii="Arial" w:hAnsi="Arial" w:cs="Arial"/>
+          <w:sz w:val="21"/>
+          <w:szCs w:val="21"/>
+        </w:rPr>
+        <w:t>Diabetes</w:t>
+      </w:r>
+      <w:r>
+        <w:rPr>
+          <w:rFonts w:ascii="Arial" w:hAnsi="Arial" w:cs="Arial"/>
+          <w:sz w:val="21"/>
+          <w:szCs w:val="21"/>
+        </w:rPr>
+        <w:t xml:space="preserve">, </w:t>
+      </w:r>
+      <w:r>
+        <w:rPr>
+          <w:rFonts w:ascii="Arial" w:hAnsi="Arial" w:cs="Arial"/>
+          <w:sz w:val="21"/>
+          <w:szCs w:val="21"/>
+        </w:rPr>
+        <w:t>Male gender</w:t>
+      </w:r>
+      <w:r>
+        <w:rPr>
+          <w:rFonts w:ascii="Arial" w:hAnsi="Arial" w:cs="Arial"/>
+          <w:sz w:val="21"/>
+          <w:szCs w:val="21"/>
+        </w:rPr>
+        <w:t xml:space="preserve">, </w:t>
+      </w:r>
+      <w:r>
+        <w:rPr>
+          <w:rFonts w:ascii="Arial" w:hAnsi="Arial" w:cs="Arial"/>
+          <w:sz w:val="21"/>
+          <w:szCs w:val="21"/>
+        </w:rPr>
+        <w:t>Heart Disease</w:t>
+      </w:r>
+      <w:r>
+        <w:rPr>
+          <w:rFonts w:ascii="Arial" w:hAnsi="Arial" w:cs="Arial"/>
+          <w:sz w:val="21"/>
+          <w:szCs w:val="21"/>
+        </w:rPr>
+        <w:t xml:space="preserve">, </w:t>
+      </w:r>
+      <w:r>
+        <w:rPr>
+          <w:rFonts w:ascii="Arial" w:hAnsi="Arial" w:cs="Arial"/>
+          <w:sz w:val="21"/>
+          <w:szCs w:val="21"/>
+        </w:rPr>
+        <w:t>COPD</w:t>
+      </w:r>
+      <w:r>
+        <w:rPr>
+          <w:rFonts w:ascii="Arial" w:hAnsi="Arial" w:cs="Arial"/>
+          <w:sz w:val="21"/>
+          <w:szCs w:val="21"/>
+        </w:rPr>
+        <w:t xml:space="preserve">, </w:t>
+      </w:r>
+      <w:r>
+        <w:rPr>
+          <w:rFonts w:ascii="Arial" w:hAnsi="Arial" w:cs="Arial"/>
+          <w:sz w:val="21"/>
+          <w:szCs w:val="21"/>
+        </w:rPr>
+        <w:t>Smoking Status</w:t>
+      </w:r>
+      <w:r>
+        <w:rPr>
+          <w:rFonts w:ascii="Arial" w:hAnsi="Arial" w:cs="Arial"/>
+          <w:sz w:val="21"/>
+          <w:szCs w:val="21"/>
+        </w:rPr>
+        <w:t xml:space="preserve">, </w:t>
+      </w:r>
+      <w:r>
+        <w:rPr>
+          <w:rFonts w:ascii="Arial" w:hAnsi="Arial" w:cs="Arial"/>
+          <w:sz w:val="21"/>
+          <w:szCs w:val="21"/>
+        </w:rPr>
+        <w:t>Age</w:t>
+      </w:r>
+      <w:r>
+        <w:rPr>
+          <w:rFonts w:ascii="Arial" w:hAnsi="Arial" w:cs="Arial"/>
+          <w:sz w:val="21"/>
+          <w:szCs w:val="21"/>
+        </w:rPr>
+        <w:t xml:space="preserve">, </w:t>
+      </w:r>
+      <w:r>
+        <w:rPr>
+          <w:rFonts w:ascii="Arial" w:hAnsi="Arial" w:cs="Arial"/>
+          <w:sz w:val="21"/>
+          <w:szCs w:val="21"/>
+        </w:rPr>
+        <w:t>Cerebrovascular disease</w:t>
+      </w:r>
+      <w:r>
+        <w:rPr>
+          <w:rFonts w:ascii="Arial" w:hAnsi="Arial" w:cs="Arial"/>
+          <w:sz w:val="21"/>
+          <w:szCs w:val="21"/>
+        </w:rPr>
+        <w:t xml:space="preserve">, </w:t>
+      </w:r>
+      <w:r>
+        <w:rPr>
+          <w:rFonts w:ascii="Arial" w:hAnsi="Arial" w:cs="Arial"/>
+          <w:sz w:val="21"/>
+          <w:szCs w:val="21"/>
+        </w:rPr>
+        <w:t>Cardio- and cerebrovascular disease</w:t>
+      </w:r>
+      <w:r>
+        <w:rPr>
+          <w:rFonts w:ascii="Arial" w:hAnsi="Arial" w:cs="Arial"/>
+          <w:sz w:val="21"/>
+          <w:szCs w:val="21"/>
+        </w:rPr>
+        <w:t xml:space="preserve">, </w:t>
+      </w:r>
+      <w:r>
+        <w:rPr>
+          <w:rFonts w:ascii="Arial" w:hAnsi="Arial" w:cs="Arial"/>
+          <w:sz w:val="21"/>
+          <w:szCs w:val="21"/>
+        </w:rPr>
+        <w:t>Cancer</w:t>
+      </w:r>
+      <w:r>
+        <w:rPr>
+          <w:rFonts w:ascii="Arial" w:hAnsi="Arial" w:cs="Arial"/>
+          <w:sz w:val="21"/>
+          <w:szCs w:val="21"/>
+        </w:rPr>
+        <w:t xml:space="preserve">, </w:t>
+      </w:r>
+      <w:r>
+        <w:rPr>
+          <w:rFonts w:ascii="Arial" w:hAnsi="Arial" w:cs="Arial"/>
+          <w:sz w:val="21"/>
+          <w:szCs w:val="21"/>
+        </w:rPr>
+        <w:t>Respiratory system diseases</w:t>
+      </w:r>
+      <w:r>
+        <w:rPr>
+          <w:rFonts w:ascii="Arial" w:hAnsi="Arial" w:cs="Arial"/>
+          <w:sz w:val="21"/>
+          <w:szCs w:val="21"/>
+        </w:rPr>
+        <w:t xml:space="preserve">, </w:t>
+      </w:r>
+      <w:r>
+        <w:rPr>
+          <w:rFonts w:ascii="Arial" w:hAnsi="Arial" w:cs="Arial"/>
+          <w:sz w:val="21"/>
+          <w:szCs w:val="21"/>
+        </w:rPr>
+        <w:t>Chronic kidney disease</w:t>
+      </w:r>
+      <w:r>
+        <w:rPr>
+          <w:rFonts w:ascii="Arial" w:hAnsi="Arial" w:cs="Arial"/>
+          <w:sz w:val="21"/>
+          <w:szCs w:val="21"/>
+        </w:rPr>
+        <w:t xml:space="preserve">, </w:t>
+      </w:r>
+      <w:r>
+        <w:rPr>
+          <w:rFonts w:ascii="Arial" w:hAnsi="Arial" w:cs="Arial"/>
+          <w:sz w:val="21"/>
+          <w:szCs w:val="21"/>
+        </w:rPr>
+        <w:t>Chronic respiratory diseases</w:t>
+      </w:r>
+      <w:r>
+        <w:rPr>
+          <w:rFonts w:ascii="Arial" w:hAnsi="Arial" w:cs="Arial"/>
+          <w:sz w:val="21"/>
+          <w:szCs w:val="21"/>
+        </w:rPr>
+        <w:t xml:space="preserve">, </w:t>
+      </w:r>
+      <w:r>
+        <w:rPr>
+          <w:rFonts w:ascii="Arial" w:hAnsi="Arial" w:cs="Arial"/>
+          <w:sz w:val="21"/>
+          <w:szCs w:val="21"/>
+        </w:rPr>
+        <w:t>Drinking</w:t>
+      </w:r>
+      <w:r>
+        <w:rPr>
+          <w:rFonts w:ascii="Arial" w:hAnsi="Arial" w:cs="Arial"/>
+          <w:sz w:val="21"/>
+          <w:szCs w:val="21"/>
+        </w:rPr>
+        <w:t xml:space="preserve">, </w:t>
+      </w:r>
+      <w:r>
+        <w:rPr>
+          <w:rFonts w:ascii="Arial" w:hAnsi="Arial" w:cs="Arial"/>
+          <w:sz w:val="21"/>
+          <w:szCs w:val="21"/>
+        </w:rPr>
+        <w:t>Overweight or obese</w:t>
+      </w:r>
+      <w:r>
+        <w:rPr>
+          <w:rFonts w:ascii="Arial" w:hAnsi="Arial" w:cs="Arial"/>
+          <w:sz w:val="21"/>
+          <w:szCs w:val="21"/>
+        </w:rPr>
+        <w:t xml:space="preserve">, </w:t>
+      </w:r>
+      <w:r>
+        <w:rPr>
+          <w:rFonts w:ascii="Arial" w:hAnsi="Arial" w:cs="Arial"/>
+          <w:sz w:val="21"/>
+          <w:szCs w:val="21"/>
+        </w:rPr>
+        <w:t>Chronic liver disease</w:t>
+      </w:r>
+    </w:p>
+    <w:p>
+      <w:pPr>
+        <w:numPr>
+          <w:ilvl w:val="1"/>
+          <w:numId w:val="4"/>
+        </w:numPr>
+        <w:shd w:val="clear" w:color="auto" w:fill="FFFFFF"/>
+        <w:spacing w:before="60" w:after="60"/>
+        <w:textAlignment w:val="baseline"/>
+        <w:rPr>
+          <w:rFonts w:ascii="Arial" w:hAnsi="Arial" w:cs="Arial"/>
+          <w:sz w:val="21"/>
+          <w:szCs w:val="21"/>
+        </w:rPr>
+      </w:pPr>
+      <w:r>
+        <w:rPr>
+          <w:rFonts w:ascii="Arial" w:hAnsi="Arial" w:cs="Arial"/>
+          <w:sz w:val="21"/>
+          <w:szCs w:val="21"/>
+        </w:rPr>
+        <w:t>Examples:</w:t>
+      </w:r>
+    </w:p>
+    <w:p>
+      <w:pPr>
+        <w:pStyle w:val="ListParagraph"/>
+        <w:numPr>
+          <w:ilvl w:val="2"/>
+          <w:numId w:val="4"/>
+        </w:numPr>
+        <w:rPr>
+          <w:rFonts w:ascii="Times New Roman" w:eastAsia="Times New Roman" w:hAnsi="Times New Roman" w:cs="Times New Roman"/>
+        </w:rPr>
+      </w:pPr>
+      <w:hyperlink r:id="rId8" w:history="1">
+        <w:r>
+          <w:rPr>
+            <w:rStyle w:val="Hyperlink"/>
+            <w:rFonts w:ascii="Times New Roman" w:eastAsia="Times New Roman" w:hAnsi="Times New Roman" w:cs="Times New Roman"/>
+          </w:rPr>
+          <w:t>https://www.ncbi.nlm.nih.gov/pmc/articles/PMC7202837/</w:t>
+        </w:r>
+      </w:hyperlink>
+    </w:p>
+    <w:p>
+      <w:pPr>
+        <w:ind w:left="1980" w:firstLine="720"/>
+      </w:pPr>
+      <w:r>
+        <w:rPr>
+          <w:rFonts w:ascii="Arial" w:hAnsi="Arial" w:cs="Arial"/>
+          <w:sz w:val="21"/>
+          <w:szCs w:val="21"/>
+        </w:rPr>
+        <w:t>“</w:t>
+      </w:r>
+      <w:r>
+        <w:rPr>
+          <w:color w:val="000000"/>
+          <w:shd w:val="clear" w:color="auto" w:fill="FFFFFF"/>
+        </w:rPr>
+        <w:t xml:space="preserve">The two-way interaction between COVID-19 and diabetes mellitus sets up a vicious cycle wherein COVID-19 leads to worsening of </w:t>
+      </w:r>
+      <w:proofErr w:type="spellStart"/>
+      <w:r>
+        <w:rPr>
+          <w:color w:val="000000"/>
+          <w:shd w:val="clear" w:color="auto" w:fill="FFFFFF"/>
+        </w:rPr>
+        <w:t>dysglycemia</w:t>
+      </w:r>
+      <w:proofErr w:type="spellEnd"/>
+      <w:r>
+        <w:rPr>
+          <w:color w:val="000000"/>
+          <w:shd w:val="clear" w:color="auto" w:fill="FFFFFF"/>
+        </w:rPr>
+        <w:t xml:space="preserve"> and diabetes mellitus</w:t>
+      </w:r>
+      <w:r>
+        <w:rPr>
+          <w:color w:val="000000"/>
+          <w:shd w:val="clear" w:color="auto" w:fill="FFFFFF"/>
+        </w:rPr>
+        <w:t>”</w:t>
+      </w:r>
+    </w:p>
+    <w:p>
+      <w:pPr>
+        <w:numPr>
+          <w:ilvl w:val="3"/>
+          <w:numId w:val="4"/>
+        </w:numPr>
+        <w:shd w:val="clear" w:color="auto" w:fill="FFFFFF"/>
+        <w:spacing w:before="60" w:after="60"/>
+        <w:textAlignment w:val="baseline"/>
+        <w:rPr>
+          <w:rFonts w:ascii="Arial" w:hAnsi="Arial" w:cs="Arial"/>
+          <w:sz w:val="21"/>
+          <w:szCs w:val="21"/>
+        </w:rPr>
+      </w:pPr>
+      <w:r>
+        <w:rPr>
+          <w:rFonts w:ascii="Arial" w:hAnsi="Arial" w:cs="Arial"/>
+          <w:sz w:val="21"/>
+          <w:szCs w:val="21"/>
+        </w:rPr>
+        <w:t xml:space="preserve">Covid-19 </w:t>
+      </w:r>
+      <w:r>
+        <w:rPr>
+          <w:rFonts w:ascii="Arial" w:hAnsi="Arial" w:cs="Arial"/>
+          <w:b/>
+          <w:bCs/>
+          <w:color w:val="70AD47" w:themeColor="accent6"/>
+          <w:sz w:val="21"/>
+          <w:szCs w:val="21"/>
+          <w:u w:val="single"/>
+        </w:rPr>
+        <w:t>has relationship</w:t>
+      </w:r>
+      <w:r>
+        <w:rPr>
+          <w:rFonts w:ascii="Arial" w:hAnsi="Arial" w:cs="Arial"/>
+          <w:color w:val="70AD47" w:themeColor="accent6"/>
+          <w:sz w:val="21"/>
+          <w:szCs w:val="21"/>
+        </w:rPr>
+        <w:t xml:space="preserve"> </w:t>
+      </w:r>
+      <w:r>
+        <w:rPr>
+          <w:rFonts w:ascii="Arial" w:hAnsi="Arial" w:cs="Arial"/>
+          <w:sz w:val="21"/>
+          <w:szCs w:val="21"/>
+        </w:rPr>
+        <w:t xml:space="preserve">with </w:t>
+      </w:r>
+      <w:r>
+        <w:rPr>
+          <w:rFonts w:ascii="Arial" w:hAnsi="Arial" w:cs="Arial"/>
+          <w:sz w:val="21"/>
+          <w:szCs w:val="21"/>
+        </w:rPr>
+        <w:t xml:space="preserve">diabetes. </w:t>
+      </w:r>
+    </w:p>
+    <w:p>
+      <w:pPr>
+        <w:numPr>
+          <w:ilvl w:val="3"/>
+          <w:numId w:val="4"/>
+        </w:numPr>
+        <w:shd w:val="clear" w:color="auto" w:fill="FFFFFF"/>
+        <w:spacing w:before="60" w:after="60"/>
+        <w:textAlignment w:val="baseline"/>
+        <w:rPr>
+          <w:rFonts w:ascii="Arial" w:hAnsi="Arial" w:cs="Arial"/>
+          <w:sz w:val="21"/>
+          <w:szCs w:val="21"/>
+        </w:rPr>
+      </w:pPr>
+      <w:r>
+        <w:rPr>
+          <w:rFonts w:ascii="Arial" w:hAnsi="Arial" w:cs="Arial"/>
+          <w:sz w:val="21"/>
+          <w:szCs w:val="21"/>
+        </w:rPr>
+        <w:t xml:space="preserve">Covid-19 </w:t>
+      </w:r>
+      <w:r>
+        <w:rPr>
+          <w:rFonts w:ascii="Arial" w:hAnsi="Arial" w:cs="Arial"/>
+          <w:b/>
+          <w:bCs/>
+          <w:color w:val="70AD47" w:themeColor="accent6"/>
+          <w:sz w:val="21"/>
+          <w:szCs w:val="21"/>
+          <w:u w:val="single"/>
+        </w:rPr>
+        <w:t>worsen</w:t>
+      </w:r>
+      <w:r>
+        <w:rPr>
+          <w:rFonts w:ascii="Arial" w:hAnsi="Arial" w:cs="Arial"/>
+          <w:sz w:val="21"/>
+          <w:szCs w:val="21"/>
+        </w:rPr>
+        <w:t xml:space="preserve"> diabetes</w:t>
+      </w:r>
+    </w:p>
+    <w:p>
+      <w:pPr>
+        <w:numPr>
+          <w:ilvl w:val="3"/>
+          <w:numId w:val="4"/>
+        </w:numPr>
+        <w:shd w:val="clear" w:color="auto" w:fill="FFFFFF"/>
+        <w:spacing w:before="60" w:after="60"/>
+        <w:textAlignment w:val="baseline"/>
+        <w:rPr>
+          <w:rFonts w:ascii="Arial" w:hAnsi="Arial" w:cs="Arial"/>
+          <w:sz w:val="21"/>
+          <w:szCs w:val="21"/>
+        </w:rPr>
+      </w:pPr>
+      <w:r>
+        <w:rPr>
+          <w:rFonts w:ascii="Arial" w:hAnsi="Arial" w:cs="Arial"/>
+          <w:sz w:val="21"/>
+          <w:szCs w:val="21"/>
+        </w:rPr>
+        <w:t xml:space="preserve">Does not indicate diabetes is a risk factor; but indicate covid-19 impact diabetes. </w:t>
+      </w:r>
+    </w:p>
+    <w:p>
+      <w:pPr>
+        <w:pStyle w:val="ListParagraph"/>
+        <w:numPr>
+          <w:ilvl w:val="2"/>
+          <w:numId w:val="4"/>
+        </w:numPr>
+        <w:rPr>
+          <w:rFonts w:ascii="Times New Roman" w:eastAsia="Times New Roman" w:hAnsi="Times New Roman" w:cs="Times New Roman"/>
+        </w:rPr>
+      </w:pPr>
+      <w:hyperlink r:id="rId9" w:history="1">
+        <w:r>
+          <w:rPr>
+            <w:rStyle w:val="Hyperlink"/>
+            <w:rFonts w:ascii="Times New Roman" w:eastAsia="Times New Roman" w:hAnsi="Times New Roman" w:cs="Times New Roman"/>
+          </w:rPr>
+          <w:t>https://www.ncbi.nlm.nih.gov/pmc/articles/PMC7218375/</w:t>
+        </w:r>
+      </w:hyperlink>
+    </w:p>
+    <w:p>
+      <w:pPr>
+        <w:pStyle w:val="ListParagraph"/>
+        <w:ind w:left="2880"/>
+        <w:rPr>
+          <w:rFonts w:ascii="Times New Roman" w:eastAsia="Times New Roman" w:hAnsi="Times New Roman" w:cs="Times New Roman"/>
+        </w:rPr>
+      </w:pPr>
+      <w:r>
+        <w:rPr>
+          <w:rFonts w:ascii="Times New Roman" w:eastAsia="Times New Roman" w:hAnsi="Times New Roman" w:cs="Times New Roman"/>
+          <w:color w:val="000000"/>
+          <w:shd w:val="clear" w:color="auto" w:fill="FFFFFF"/>
+        </w:rPr>
+        <w:t>“</w:t>
+      </w:r>
+      <w:r>
+        <w:rPr>
+          <w:rFonts w:ascii="Times New Roman" w:eastAsia="Times New Roman" w:hAnsi="Times New Roman" w:cs="Times New Roman"/>
+          <w:color w:val="000000"/>
+          <w:shd w:val="clear" w:color="auto" w:fill="FFFFFF"/>
+        </w:rPr>
+        <w:t>Existing studies show that the cardiovascular disease increased the incidence and severity of coronavirus infection. </w:t>
+      </w:r>
+      <w:r>
+        <w:rPr>
+          <w:rFonts w:ascii="Times New Roman" w:eastAsia="Times New Roman" w:hAnsi="Times New Roman" w:cs="Times New Roman"/>
+          <w:color w:val="000000"/>
+          <w:shd w:val="clear" w:color="auto" w:fill="FFFFFF"/>
+        </w:rPr>
+        <w:t>“</w:t>
+      </w:r>
+    </w:p>
+    <w:p>
+      <w:pPr>
+        <w:numPr>
+          <w:ilvl w:val="3"/>
+          <w:numId w:val="4"/>
+        </w:numPr>
+        <w:shd w:val="clear" w:color="auto" w:fill="FFFFFF"/>
+        <w:spacing w:before="60" w:after="60"/>
+        <w:textAlignment w:val="baseline"/>
+        <w:rPr>
+          <w:rFonts w:ascii="Arial" w:hAnsi="Arial" w:cs="Arial"/>
+          <w:sz w:val="21"/>
+          <w:szCs w:val="21"/>
+        </w:rPr>
+      </w:pPr>
+      <w:r>
+        <w:rPr>
+          <w:rFonts w:ascii="Arial" w:hAnsi="Arial" w:cs="Arial"/>
+          <w:sz w:val="21"/>
+          <w:szCs w:val="21"/>
+        </w:rPr>
+        <w:t xml:space="preserve">Covid-19 </w:t>
+      </w:r>
+      <w:r>
+        <w:rPr>
+          <w:rFonts w:ascii="Arial" w:hAnsi="Arial" w:cs="Arial"/>
+          <w:b/>
+          <w:bCs/>
+          <w:color w:val="70AD47" w:themeColor="accent6"/>
+          <w:sz w:val="21"/>
+          <w:szCs w:val="21"/>
+          <w:u w:val="single"/>
+        </w:rPr>
+        <w:t>has relationship</w:t>
+      </w:r>
+      <w:r>
+        <w:rPr>
+          <w:rFonts w:ascii="Arial" w:hAnsi="Arial" w:cs="Arial"/>
+          <w:color w:val="70AD47" w:themeColor="accent6"/>
+          <w:sz w:val="21"/>
+          <w:szCs w:val="21"/>
+        </w:rPr>
+        <w:t xml:space="preserve"> </w:t>
+      </w:r>
+      <w:r>
+        <w:rPr>
+          <w:rFonts w:ascii="Arial" w:hAnsi="Arial" w:cs="Arial"/>
+          <w:sz w:val="21"/>
+          <w:szCs w:val="21"/>
+        </w:rPr>
+        <w:t>with cardiovascular disease</w:t>
+      </w:r>
+    </w:p>
+    <w:p>
+      <w:pPr>
+        <w:numPr>
+          <w:ilvl w:val="3"/>
+          <w:numId w:val="4"/>
+        </w:numPr>
+        <w:shd w:val="clear" w:color="auto" w:fill="FFFFFF"/>
+        <w:spacing w:before="60" w:after="60"/>
+        <w:textAlignment w:val="baseline"/>
+        <w:rPr>
+          <w:rFonts w:ascii="Arial" w:hAnsi="Arial" w:cs="Arial"/>
+          <w:sz w:val="21"/>
+          <w:szCs w:val="21"/>
+        </w:rPr>
+      </w:pPr>
+      <w:r>
+        <w:rPr>
+          <w:rFonts w:ascii="Arial" w:hAnsi="Arial" w:cs="Arial"/>
+          <w:sz w:val="21"/>
+          <w:szCs w:val="21"/>
+        </w:rPr>
+        <w:t xml:space="preserve">Cardiovascular disease </w:t>
+      </w:r>
+      <w:r>
+        <w:rPr>
+          <w:rFonts w:ascii="Arial" w:hAnsi="Arial" w:cs="Arial"/>
+          <w:b/>
+          <w:bCs/>
+          <w:color w:val="70AD47" w:themeColor="accent6"/>
+          <w:sz w:val="21"/>
+          <w:szCs w:val="21"/>
+          <w:u w:val="single"/>
+        </w:rPr>
+        <w:t>increases</w:t>
+      </w:r>
+      <w:r>
+        <w:rPr>
+          <w:rFonts w:ascii="Arial" w:hAnsi="Arial" w:cs="Arial"/>
+          <w:sz w:val="21"/>
+          <w:szCs w:val="21"/>
+        </w:rPr>
+        <w:t xml:space="preserve"> the risk of coronavirus infection</w:t>
+      </w:r>
+    </w:p>
+    <w:p>
+      <w:pPr>
+        <w:numPr>
+          <w:ilvl w:val="3"/>
+          <w:numId w:val="4"/>
+        </w:numPr>
+        <w:shd w:val="clear" w:color="auto" w:fill="FFFFFF"/>
+        <w:spacing w:before="60" w:after="60"/>
+        <w:textAlignment w:val="baseline"/>
+        <w:rPr>
+          <w:rFonts w:ascii="Arial" w:hAnsi="Arial" w:cs="Arial"/>
+          <w:sz w:val="21"/>
+          <w:szCs w:val="21"/>
+        </w:rPr>
+      </w:pPr>
+      <w:r>
+        <w:rPr>
+          <w:rFonts w:ascii="Arial" w:hAnsi="Arial" w:cs="Arial"/>
+          <w:sz w:val="21"/>
+          <w:szCs w:val="21"/>
+        </w:rPr>
+        <w:t>Cardiovascular disease</w:t>
+      </w:r>
+      <w:r>
+        <w:rPr>
+          <w:rFonts w:ascii="Arial" w:hAnsi="Arial" w:cs="Arial"/>
+          <w:sz w:val="21"/>
+          <w:szCs w:val="21"/>
+        </w:rPr>
+        <w:t xml:space="preserve"> i</w:t>
+      </w:r>
+      <w:r>
+        <w:rPr>
+          <w:rFonts w:ascii="Arial" w:hAnsi="Arial" w:cs="Arial"/>
+          <w:b/>
+          <w:bCs/>
+          <w:color w:val="70AD47" w:themeColor="accent6"/>
+          <w:sz w:val="21"/>
+          <w:szCs w:val="21"/>
+          <w:u w:val="single"/>
+        </w:rPr>
+        <w:t xml:space="preserve">ncreases </w:t>
+      </w:r>
+      <w:r>
+        <w:rPr>
+          <w:rFonts w:ascii="Arial" w:hAnsi="Arial" w:cs="Arial"/>
+          <w:sz w:val="21"/>
+          <w:szCs w:val="21"/>
+        </w:rPr>
+        <w:t>the severity of coronavirus infection</w:t>
+      </w:r>
+    </w:p>
+    <w:p>
+      <w:pPr>
+        <w:pStyle w:val="ListParagraph"/>
+        <w:numPr>
+          <w:ilvl w:val="2"/>
+          <w:numId w:val="4"/>
+        </w:numPr>
+      </w:pPr>
+      <w:r>
+        <w:rPr>
+          <w:rFonts w:eastAsiaTheme="majorEastAsia"/>
+        </w:rPr>
+        <w:fldChar w:fldCharType="begin"/>
+      </w:r>
+      <w:r>
+        <w:rPr>
+          <w:rFonts w:eastAsiaTheme="majorEastAsia"/>
+        </w:rPr>
+        <w:instrText xml:space="preserve"> HYPERLINK "</w:instrText>
+      </w:r>
+      <w:r>
+        <w:rPr>
+          <w:rFonts w:eastAsiaTheme="majorEastAsia"/>
+        </w:rPr>
+        <w:instrText>https://watermark.silverchair.com/ciaa414.pdf?token=AQECAHi208BE49Ooan9kkhW_Ercy7Dm3ZL_9Cf3qfKAc485ysgAAAoUwggKBBgkqhkiG9w0BBwagggJyMIICbgIBADCCAmcGCSqGSIb3DQEHATAeBglghkgBZQMEAS4wEQQMYr5ZcR-runIikFNfAgEQgIICOCuBb4G-FpLkx4VsXEs3o3YW8WJDLL2BGuRutja2pWIpqETnqmWoV8zPRyYRuwf0gDhc-3Inw_WynkwQtUlHp4WGvUn13rpjC7-ZUmLBB-MOMwDivHOIoYijsjnLuyGno0JmUlDdyuUaGb47KUi-zZUo-QEG1sjL47t5Jpq6N52v7xqiSWkcsuSj4KfXHO0YIY9e2dw_sWnIOoJrWZAGERj-o__5Y9GvAqSUKfGf3bpOxc_v8My2IFwpK6y9RG2e5V4RHbj3cF1hRI7LMl0dzjFt2wG9iO61rLbc4tiEg57CvpydettoVyWGZHXxouU0cVQGEFehv8CCOEX9FluHvI75oWpVehzN4z8KD3ImN_5Yq_CIiYq2fFGIMRR8BINQAyYZT__baa82Iqgzao5GDbpJIonqbStsmeq6eHTjSALcEjE9cirePwSO_NGafg4fppUSEv3X_zrjgNstNbeDus766p9UM8Ec7Qq_JwUCTJyoWTaBQSuj1owOKm8ogYitGDmgn0VVhwoeffD3Oh4HSrW2HnH8E1ToCpM0tlTrP9KQYQQly7je4LOaiJqNEqwLItVJ7ZSwock4_doqxBU2M56Ubyv5juMGb212X_1ALA7YUesXufJD2nIenyEFslekUM2-sVjaK42ztLHB6j0W7hVsrvx6D55xT6KcY_BObHSldIfJ2WVHTn169sAYzHwi9_EzCcfumIwock_SDO9-DfFC2UZqM4MvaMWQn2xMKH3LY-qrIRgNYXQ</w:instrText>
+      </w:r>
+      <w:r>
+        <w:rPr>
+          <w:rFonts w:eastAsiaTheme="majorEastAsia"/>
+        </w:rPr>
+        <w:instrText xml:space="preserve">" </w:instrText>
+      </w:r>
+      <w:r>
+        <w:rPr>
+          <w:rFonts w:eastAsiaTheme="majorEastAsia"/>
+        </w:rPr>
+        <w:fldChar w:fldCharType="separate"/>
+      </w:r>
+      <w:r>
+        <w:rPr>
+          <w:rStyle w:val="Hyperlink"/>
+          <w:rFonts w:eastAsiaTheme="majorEastAsia"/>
+        </w:rPr>
+        <w:t>https://watermark.silverchair.com/ciaa414.pdf?token=AQECAHi208BE49Ooan9kkhW_Ercy7Dm3ZL_9Cf3qfKAc485ysgAAAoUwggKBBgkqhkiG9w0BBwagggJyMIICbgIBADCCAmcGCSqGSIb3DQEHATAeBglghkgBZQMEAS4wEQQMYr5ZcR-runIikFNfAgEQgIICOCuBb4G-FpLkx4VsXEs3o3YW8WJDLL2BGuRutja2pWIpqETnqmWoV8zPRyYRuwf0gDhc-3Inw_WynkwQtUlHp4WGvUn13rpjC7-ZUmLBB-MOMwDivHOIoYijsjnLuyGno0JmUlDdyuUaGb47KUi-zZUo-QEG1sjL47t5Jpq6N52v7xqiSWkcsuSj4KfXHO0YIY9e2dw_sWnIOoJrWZAGERj-o__5Y9GvAqSUKfGf3bpOxc_v8My2IFwpK6y9RG2e5V4RHbj3cF1hRI7LMl0dzjFt2wG9iO61rLbc4tiEg57CvpydettoVyWGZHXxouU0cVQGEFehv8CCOEX9FluHvI75oWpVehzN4z8KD3ImN_5Yq_CIiYq2fFGIMRR8BINQAyYZT__baa82Iqgzao5GDbpJIonqbStsmeq6eHTjSALcEjE9cirePwSO_NGafg4fppUSEv3X_zrjgNstNbeDus766p9UM8Ec7Qq_JwUCTJyoWTaBQSuj1owOKm8ogYitGDmgn0VVhwoeffD3Oh4HSrW2HnH8E1ToCpM0tlTrP9KQYQQly7je4LOaiJqNEqwLItVJ7ZSwock4_doqxBU2M56Ubyv5juMGb212X_1ALA7YUesXufJD2nIenyEFslekUM2-sVjaK42ztLHB6j0W7hVsrvx6D55xT6KcY_BObHSldIfJ2WVHTn169sAYzHwi9_EzCcfumIwock_SDO9-DfFC2UZqM4MvaMWQn2xMKH3LY-qrIRgNYXQ</w:t>
+      </w:r>
+      <w:r>
+        <w:rPr>
+          <w:rFonts w:eastAsiaTheme="majorEastAsia"/>
+        </w:rPr>
+        <w:fldChar w:fldCharType="end"/>
+      </w:r>
+    </w:p>
+    <w:p>
+      <w:pPr>
+        <w:pStyle w:val="ListParagraph"/>
+        <w:numPr>
+          <w:ilvl w:val="0"/>
+          <w:numId w:val="4"/>
+        </w:numPr>
+        <w:rPr>
+          <w:rFonts w:ascii="Times New Roman" w:eastAsia="Times New Roman" w:hAnsi="Times New Roman" w:cs="Times New Roman"/>
+        </w:rPr>
+      </w:pPr>
+      <w:r>
+        <w:rPr>
+          <w:rFonts w:ascii="Arial" w:eastAsia="Times New Roman" w:hAnsi="Arial" w:cs="Arial"/>
+          <w:sz w:val="21"/>
+          <w:szCs w:val="21"/>
+          <w:shd w:val="clear" w:color="auto" w:fill="FFFFFF"/>
+        </w:rPr>
+        <w:t>E</w:t>
+      </w:r>
+      <w:r>
+        <w:rPr>
+          <w:rFonts w:ascii="Arial" w:eastAsia="Times New Roman" w:hAnsi="Arial" w:cs="Arial"/>
+          <w:sz w:val="21"/>
+          <w:szCs w:val="21"/>
+          <w:shd w:val="clear" w:color="auto" w:fill="FFFFFF"/>
+        </w:rPr>
+        <w:t>fficacy</w:t>
+      </w:r>
+      <w:r>
+        <w:rPr>
+          <w:rFonts w:ascii="Arial" w:eastAsia="Times New Roman" w:hAnsi="Arial" w:cs="Arial"/>
+          <w:sz w:val="21"/>
+          <w:szCs w:val="21"/>
+          <w:shd w:val="clear" w:color="auto" w:fill="FFFFFF"/>
+        </w:rPr>
+        <w:t xml:space="preserve"> of therapeutics and interventions</w:t>
+      </w:r>
+    </w:p>
+    <w:p>
+      <w:pPr>
+        <w:pStyle w:val="ListParagraph"/>
+        <w:numPr>
+          <w:ilvl w:val="1"/>
+          <w:numId w:val="4"/>
+        </w:numPr>
+        <w:rPr>
+          <w:rFonts w:ascii="Times New Roman" w:eastAsia="Times New Roman" w:hAnsi="Times New Roman" w:cs="Times New Roman"/>
+        </w:rPr>
+      </w:pPr>
+      <w:r>
+        <w:rPr>
+          <w:rFonts w:ascii="Arial" w:eastAsia="Times New Roman" w:hAnsi="Arial" w:cs="Arial"/>
+          <w:sz w:val="21"/>
+          <w:szCs w:val="21"/>
+          <w:shd w:val="clear" w:color="auto" w:fill="FFFFFF"/>
+        </w:rPr>
+        <w:t>Examples:</w:t>
+      </w:r>
+    </w:p>
+    <w:p>
+      <w:pPr>
+        <w:pStyle w:val="ListParagraph"/>
+        <w:numPr>
+          <w:ilvl w:val="2"/>
+          <w:numId w:val="4"/>
+        </w:numPr>
+        <w:rPr>
+          <w:rFonts w:ascii="Times New Roman" w:eastAsia="Times New Roman" w:hAnsi="Times New Roman" w:cs="Times New Roman"/>
+        </w:rPr>
+      </w:pPr>
+      <w:hyperlink r:id="rId10" w:history="1">
+        <w:r>
+          <w:rPr>
+            <w:rStyle w:val="Hyperlink"/>
+            <w:rFonts w:eastAsiaTheme="majorEastAsia"/>
+          </w:rPr>
+          <w:t>https://www.sciencedirect.com/science/article/pii/S1201971220301326</w:t>
+        </w:r>
+      </w:hyperlink>
+    </w:p>
+    <w:p>
+      <w:pPr>
+        <w:pStyle w:val="ListParagraph"/>
+        <w:ind w:left="2160"/>
+        <w:rPr>
+          <w:rFonts w:ascii="Times New Roman" w:eastAsia="Times New Roman" w:hAnsi="Times New Roman" w:cs="Times New Roman"/>
+        </w:rPr>
+      </w:pPr>
+      <w:r>
+        <w:rPr>
+          <w:rFonts w:ascii="Times New Roman" w:eastAsia="Times New Roman" w:hAnsi="Times New Roman" w:cs="Times New Roman"/>
+        </w:rPr>
+        <w:t>“</w:t>
+      </w:r>
+      <w:r>
+        <w:rPr>
+          <w:rFonts w:ascii="Times New Roman" w:eastAsia="Times New Roman" w:hAnsi="Times New Roman" w:cs="Times New Roman"/>
+        </w:rPr>
+        <w:t>Increasing eosinophils may be an indicator of COVID-19 improvement. The COVID-19 patients may benefit from sustained lopinavir use.</w:t>
+      </w:r>
+      <w:r>
+        <w:rPr>
+          <w:rFonts w:ascii="Times New Roman" w:eastAsia="Times New Roman" w:hAnsi="Times New Roman" w:cs="Times New Roman"/>
+        </w:rPr>
+        <w:t>”</w:t>
+      </w:r>
+    </w:p>
+    <w:p>
+      <w:pPr>
+        <w:pStyle w:val="ListParagraph"/>
+        <w:numPr>
+          <w:ilvl w:val="3"/>
+          <w:numId w:val="4"/>
+        </w:numPr>
+        <w:rPr>
+          <w:rFonts w:ascii="Times New Roman" w:eastAsia="Times New Roman" w:hAnsi="Times New Roman" w:cs="Times New Roman"/>
+        </w:rPr>
+      </w:pPr>
+      <w:r>
+        <w:rPr>
+          <w:rFonts w:ascii="Times New Roman" w:eastAsia="Times New Roman" w:hAnsi="Times New Roman" w:cs="Times New Roman"/>
+        </w:rPr>
+        <w:t xml:space="preserve">lopinavir </w:t>
+      </w:r>
+      <w:r>
+        <w:rPr>
+          <w:rFonts w:ascii="Times New Roman" w:eastAsia="Times New Roman" w:hAnsi="Times New Roman" w:cs="Times New Roman"/>
+          <w:b/>
+          <w:bCs/>
+          <w:color w:val="70AD47" w:themeColor="accent6"/>
+          <w:u w:val="single"/>
+        </w:rPr>
+        <w:t>may be efficient</w:t>
+      </w:r>
+      <w:r>
+        <w:rPr>
+          <w:rFonts w:ascii="Times New Roman" w:eastAsia="Times New Roman" w:hAnsi="Times New Roman" w:cs="Times New Roman"/>
+          <w:color w:val="70AD47" w:themeColor="accent6"/>
+        </w:rPr>
+        <w:t xml:space="preserve"> </w:t>
+      </w:r>
+      <w:r>
+        <w:rPr>
+          <w:rFonts w:ascii="Times New Roman" w:eastAsia="Times New Roman" w:hAnsi="Times New Roman" w:cs="Times New Roman"/>
+        </w:rPr>
+        <w:t>for treating covid-19.</w:t>
+      </w:r>
+    </w:p>
+    <w:p>
+      <w:pPr>
+        <w:pStyle w:val="ListParagraph"/>
+        <w:numPr>
+          <w:ilvl w:val="3"/>
+          <w:numId w:val="4"/>
+        </w:numPr>
+      </w:pPr>
+      <w:proofErr w:type="spellStart"/>
+      <w:r>
+        <w:lastRenderedPageBreak/>
+        <w:t>OpenNRE</w:t>
+      </w:r>
+      <w:proofErr w:type="spellEnd"/>
+      <w:r>
+        <w:t>: “</w:t>
+      </w:r>
+      <w:r>
+        <w:rPr>
+          <w:rFonts w:ascii="Times New Roman" w:eastAsia="Times New Roman" w:hAnsi="Times New Roman" w:cs="Times New Roman"/>
+        </w:rPr>
+        <w:t>eosinophils</w:t>
+      </w:r>
+      <w:r>
+        <w:t>” has part (P527</w:t>
+      </w:r>
+      <w:proofErr w:type="gramStart"/>
+      <w:r>
+        <w:t>)  “</w:t>
+      </w:r>
+      <w:proofErr w:type="gramEnd"/>
+      <w:r>
+        <w:t>covid-19</w:t>
+      </w:r>
+      <w:r>
+        <w:t>”</w:t>
+      </w:r>
+    </w:p>
+    <w:p>
+      <w:pPr>
+        <w:pStyle w:val="ListParagraph"/>
+        <w:numPr>
+          <w:ilvl w:val="0"/>
+          <w:numId w:val="4"/>
+        </w:numPr>
+        <w:rPr>
+          <w:rFonts w:ascii="Times New Roman" w:eastAsia="Times New Roman" w:hAnsi="Times New Roman" w:cs="Times New Roman"/>
+        </w:rPr>
+      </w:pPr>
+      <w:r>
+        <w:rPr>
+          <w:rFonts w:ascii="Arial" w:eastAsia="Times New Roman" w:hAnsi="Arial" w:cs="Arial"/>
+          <w:sz w:val="21"/>
+          <w:szCs w:val="21"/>
+          <w:shd w:val="clear" w:color="auto" w:fill="FFFFFF"/>
+        </w:rPr>
+        <w:t xml:space="preserve">Patient characteristics of COVID-19: </w:t>
+      </w:r>
+    </w:p>
+    <w:p>
+      <w:pPr>
+        <w:pStyle w:val="ListParagraph"/>
+        <w:numPr>
+          <w:ilvl w:val="1"/>
+          <w:numId w:val="4"/>
+        </w:numPr>
+        <w:rPr>
+          <w:rFonts w:ascii="Times New Roman" w:eastAsia="Times New Roman" w:hAnsi="Times New Roman" w:cs="Times New Roman"/>
+        </w:rPr>
+      </w:pPr>
+      <w:r>
+        <w:rPr>
+          <w:rFonts w:ascii="Arial" w:eastAsia="Times New Roman" w:hAnsi="Arial" w:cs="Arial"/>
+          <w:sz w:val="21"/>
+          <w:szCs w:val="21"/>
+          <w:shd w:val="clear" w:color="auto" w:fill="FFFFFF"/>
+        </w:rPr>
+        <w:t>Symptoms</w:t>
+      </w:r>
+    </w:p>
+    <w:p>
+      <w:pPr>
+        <w:pStyle w:val="ListParagraph"/>
+        <w:numPr>
+          <w:ilvl w:val="1"/>
+          <w:numId w:val="4"/>
+        </w:numPr>
+      </w:pPr>
+      <w:r>
+        <w:rPr>
+          <w:rFonts w:ascii="Arial" w:hAnsi="Arial" w:cs="Arial"/>
+          <w:sz w:val="21"/>
+          <w:szCs w:val="21"/>
+          <w:shd w:val="clear" w:color="auto" w:fill="FFFFFF"/>
+        </w:rPr>
+        <w:t>Incubation period across different age groups</w:t>
+      </w:r>
+    </w:p>
+    <w:p>
+      <w:pPr>
+        <w:pStyle w:val="ListParagraph"/>
+        <w:numPr>
+          <w:ilvl w:val="1"/>
+          <w:numId w:val="4"/>
+        </w:numPr>
+      </w:pPr>
+      <w:r>
+        <w:rPr>
+          <w:rFonts w:ascii="Arial" w:hAnsi="Arial" w:cs="Arial"/>
+          <w:sz w:val="21"/>
+          <w:szCs w:val="21"/>
+          <w:shd w:val="clear" w:color="auto" w:fill="FFFFFF"/>
+        </w:rPr>
+        <w:t>Proportion of patients who were asymptomatic</w:t>
+      </w:r>
+    </w:p>
+    <w:p>
+      <w:pPr>
+        <w:pStyle w:val="ListParagraph"/>
+        <w:numPr>
+          <w:ilvl w:val="0"/>
+          <w:numId w:val="4"/>
+        </w:numPr>
+      </w:pPr>
+      <w:r>
+        <w:rPr>
+          <w:rFonts w:ascii="Arial" w:hAnsi="Arial" w:cs="Arial"/>
+          <w:sz w:val="21"/>
+          <w:szCs w:val="21"/>
+          <w:shd w:val="clear" w:color="auto" w:fill="FFFFFF"/>
+        </w:rPr>
+        <w:t>Factors related to severity outcome of covid-19</w:t>
+      </w:r>
+    </w:p>
+    <w:p>
+      <w:pPr>
+        <w:pStyle w:val="ListParagraph"/>
+        <w:numPr>
+          <w:ilvl w:val="1"/>
+          <w:numId w:val="4"/>
+        </w:numPr>
+      </w:pPr>
+      <w:hyperlink r:id="rId11" w:history="1">
+        <w:r>
+          <w:rPr>
+            <w:rStyle w:val="Hyperlink"/>
+            <w:rFonts w:eastAsiaTheme="majorEastAsia"/>
+          </w:rPr>
+          <w:t>https://www.nature.com/articles/s41392-020-0148-4?fbclid=IwAR0oNmxwN2RaKh4N7xSNizHOJCBwTfWwRoZLV942Hq9OreoT0-E4wmrtFC8</w:t>
+        </w:r>
+      </w:hyperlink>
+    </w:p>
+    <w:p>
+      <w:pPr>
+        <w:pStyle w:val="ListParagraph"/>
+        <w:ind w:left="2160"/>
+      </w:pPr>
+      <w:r>
+        <w:t>“</w:t>
+      </w:r>
+      <w:r>
+        <w:t>Lymphopenia predicts disease severity of COVID-19: a descriptive and predictive study</w:t>
+      </w:r>
+      <w:r>
+        <w:t>”</w:t>
+      </w:r>
+    </w:p>
+    <w:p>
+      <w:pPr>
+        <w:pStyle w:val="ListParagraph"/>
+        <w:numPr>
+          <w:ilvl w:val="2"/>
+          <w:numId w:val="4"/>
+        </w:numPr>
+      </w:pPr>
+      <w:r>
+        <w:t xml:space="preserve">Lymphopenia is </w:t>
+      </w:r>
+      <w:r>
+        <w:rPr>
+          <w:b/>
+          <w:bCs/>
+          <w:color w:val="70AD47" w:themeColor="accent6"/>
+          <w:u w:val="single"/>
+        </w:rPr>
+        <w:t>predictive</w:t>
+      </w:r>
+      <w:r>
+        <w:t xml:space="preserve"> of COVID-19 severity.  </w:t>
+      </w:r>
+    </w:p>
+    <w:p>
+      <w:pPr>
+        <w:pStyle w:val="ListParagraph"/>
+        <w:numPr>
+          <w:ilvl w:val="1"/>
+          <w:numId w:val="4"/>
+        </w:numPr>
+      </w:pPr>
+      <w:hyperlink r:id="rId12" w:history="1">
+        <w:r>
+          <w:rPr>
+            <w:rStyle w:val="Hyperlink"/>
+            <w:rFonts w:eastAsiaTheme="majorEastAsia"/>
+          </w:rPr>
+          <w:t>https://pubs.rsna.org/doi/pdf/10.1148/radiol.2020201433</w:t>
+        </w:r>
+      </w:hyperlink>
+    </w:p>
+    <w:p>
+      <w:pPr>
+        <w:pStyle w:val="ListParagraph"/>
+        <w:ind w:left="2160"/>
+      </w:pPr>
+      <w:r>
+        <w:t>“</w:t>
+      </w:r>
+      <w:r>
+        <w:t>Well-aerated Lung on Admitting Chest CT to Predict Adverse Outcome in COVID-19 Pneumonia</w:t>
+      </w:r>
+      <w:r>
+        <w:t>”</w:t>
+      </w:r>
+    </w:p>
+    <w:p>
+      <w:pPr>
+        <w:pStyle w:val="ListParagraph"/>
+        <w:numPr>
+          <w:ilvl w:val="2"/>
+          <w:numId w:val="4"/>
+        </w:numPr>
+      </w:pPr>
+      <w:r>
+        <w:t>“Well-aerated lung” is predictive of covid-19 outcome</w:t>
+      </w:r>
+      <w:r>
+        <w:br/>
+      </w:r>
+      <w:r>
+        <w:br/>
+      </w:r>
+      <w:r>
+        <w:br/>
+      </w:r>
+      <w:r>
+        <w:br/>
+      </w:r>
+    </w:p>
+    <w:p/>
+    <w:p>
+      <w:pPr>
+        <w:pStyle w:val="Heading1"/>
+      </w:pPr>
+      <w:r>
+        <w:t>Relation Extraction Approach</w:t>
+      </w:r>
+    </w:p>
+    <w:p>
+      <w:pPr>
+        <w:pStyle w:val="ListParagraph"/>
+        <w:numPr>
+          <w:ilvl w:val="0"/>
+          <w:numId w:val="7"/>
+        </w:numPr>
+      </w:pPr>
+      <w:r>
+        <w:t xml:space="preserve">Look like among the 100 relations that is defined in </w:t>
+      </w:r>
+      <w:proofErr w:type="spellStart"/>
+      <w:r>
+        <w:t>OpenNRE</w:t>
+      </w:r>
+      <w:proofErr w:type="spellEnd"/>
+      <w:r>
+        <w:t>, only “</w:t>
+      </w:r>
+      <w:proofErr w:type="spellStart"/>
+      <w:r>
+        <w:t>has_part</w:t>
+      </w:r>
+      <w:proofErr w:type="spellEnd"/>
+      <w:r>
+        <w:t xml:space="preserve">” (P527) may be useful. The first approach is to see if the risk factor and the covid-19 </w:t>
+      </w:r>
+      <w:proofErr w:type="spellStart"/>
+      <w:r>
+        <w:t>has_part</w:t>
+      </w:r>
+      <w:proofErr w:type="spellEnd"/>
+      <w:r>
+        <w:t>.</w:t>
+      </w:r>
+    </w:p>
+    <w:p>
+      <w:pPr>
+        <w:pStyle w:val="ListParagraph"/>
+        <w:numPr>
+          <w:ilvl w:val="0"/>
+          <w:numId w:val="7"/>
+        </w:numPr>
+      </w:pPr>
+      <w:r>
+        <w:t xml:space="preserve">The second approach is that we expand the relation tailor towards our need, and then train few-shot classifiers. </w:t>
+      </w:r>
+    </w:p>
+    <w:p>
+      <w:pPr>
+        <w:pStyle w:val="ListParagraph"/>
+        <w:numPr>
+          <w:ilvl w:val="0"/>
+          <w:numId w:val="7"/>
+        </w:numPr>
+      </w:pPr>
+      <w:r>
+        <w:t>We can visualize the clustering of the paper, pretty grouping similar papers together. Each of these clusters probably represent some keywords and we can show that in the interface. This probably can be achieved by topic modeling</w:t>
+      </w:r>
+    </w:p>
+    <w:p>
+      <w:pPr>
+        <w:pStyle w:val="ListParagraph"/>
+        <w:ind w:left="1440"/>
+        <w:rPr>
+          <w:rFonts w:ascii="Times New Roman" w:eastAsia="Times New Roman" w:hAnsi="Times New Roman" w:cs="Times New Roman"/>
+        </w:rPr>
+      </w:pPr>
+    </w:p>
+    <w:p>
+      <w:pPr>
+        <w:pStyle w:val="ListParagraph"/>
+      </w:pPr>
     </w:p>
     <w:p/>
     <w:p/>
@@ -133,6 +1949,184 @@
 <file path=word/numbering.xml><?xml version="1.0" encoding="utf-8"?>
 <w:numbering xmlns:wpc="http://schemas.microsoft.com/office/word/2010/wordprocessingCanvas" xmlns:cx="http://schemas.microsoft.com/office/drawing/2014/chartex" xmlns:cx1="http://schemas.microsoft.com/office/drawing/2015/9/8/chartex" xmlns:cx2="http://schemas.microsoft.com/office/drawing/2015/10/21/chartex" xmlns:cx3="http://schemas.microsoft.com/office/drawing/2016/5/9/chartex" xmlns:cx4="http://schemas.microsoft.com/office/drawing/2016/5/10/chartex" xmlns:cx5="http://schemas.microsoft.com/office/drawing/2016/5/11/chartex" xmlns:cx6="http://schemas.microsoft.com/office/drawing/2016/5/12/chartex" xmlns:cx7="http://schemas.microsoft.com/office/drawing/2016/5/13/chartex" xmlns:cx8="http://schemas.microsoft.com/office/drawing/2016/5/14/chartex" xmlns:mc="http://schemas.openxmlformats.org/markup-compatibility/2006" xmlns:aink="http://schemas.microsoft.com/office/drawing/2016/ink" xmlns:am3d="http://schemas.microsoft.com/office/drawing/2017/model3d" xmlns:o="urn:schemas-microsoft-com:office:office" xmlns:r="http://schemas.openxmlformats.org/officeDocument/2006/relationships" xmlns:m="http://schemas.openxmlformats.org/officeDocument/2006/math" xmlns:v="urn:schemas-microsoft-com:vml" xmlns:wp14="http://schemas.microsoft.com/office/word/2010/wordprocessingDrawing" xmlns:wp="http://schemas.openxmlformats.org/drawingml/2006/wordprocessingDrawing" xmlns:w10="urn:schemas-microsoft-com:office:word" xmlns:w="http://schemas.openxmlformats.org/wordprocessingml/2006/main" xmlns:w14="http://schemas.microsoft.com/office/word/2010/wordml" xmlns:w15="http://schemas.microsoft.com/office/word/2012/wordml" xmlns:w16cex="http://schemas.microsoft.com/office/word/2018/wordml/cex" xmlns:w16cid="http://schemas.microsoft.com/office/word/2016/wordml/cid" xmlns:w16="http://schemas.microsoft.com/office/word/2018/wordml" xmlns:w16se="http://schemas.microsoft.com/office/word/2015/wordml/symex" xmlns:wpg="http://schemas.microsoft.com/office/word/2010/wordprocessingGroup" xmlns:wpi="http://schemas.microsoft.com/office/word/2010/wordprocessingInk" xmlns:wne="http://schemas.microsoft.com/office/word/2006/wordml" xmlns:wps="http://schemas.microsoft.com/office/word/2010/wordprocessingShape" mc:Ignorable="w14 w15 w16se w16cid w16 w16cex wp14">
   <w:abstractNum w:abstractNumId="0" w15:restartNumberingAfterBreak="0">
+    <w:nsid w:val="2D886FA9"/>
+    <w:multiLevelType w:val="hybridMultilevel"/>
+    <w:tmpl w:val="A4C6BAC6"/>
+    <w:lvl w:ilvl="0" w:tplc="0409000F">
+      <w:start w:val="1"/>
+      <w:numFmt w:val="decimal"/>
+      <w:lvlText w:val="%1."/>
+      <w:lvlJc w:val="left"/>
+      <w:pPr>
+        <w:ind w:left="720" w:hanging="360"/>
+      </w:pPr>
+      <w:rPr>
+        <w:rFonts w:hint="default"/>
+      </w:rPr>
+    </w:lvl>
+    <w:lvl w:ilvl="1" w:tplc="04090019">
+      <w:start w:val="1"/>
+      <w:numFmt w:val="lowerLetter"/>
+      <w:lvlText w:val="%2."/>
+      <w:lvlJc w:val="left"/>
+      <w:pPr>
+        <w:ind w:left="1440" w:hanging="360"/>
+      </w:pPr>
+    </w:lvl>
+    <w:lvl w:ilvl="2" w:tplc="0409001B">
+      <w:start w:val="1"/>
+      <w:numFmt w:val="lowerRoman"/>
+      <w:lvlText w:val="%3."/>
+      <w:lvlJc w:val="right"/>
+      <w:pPr>
+        <w:ind w:left="2160" w:hanging="180"/>
+      </w:pPr>
+    </w:lvl>
+    <w:lvl w:ilvl="3" w:tplc="0409000F">
+      <w:start w:val="1"/>
+      <w:numFmt w:val="decimal"/>
+      <w:lvlText w:val="%4."/>
+      <w:lvlJc w:val="left"/>
+      <w:pPr>
+        <w:ind w:left="2880" w:hanging="360"/>
+      </w:pPr>
+    </w:lvl>
+    <w:lvl w:ilvl="4" w:tplc="04090019" w:tentative="1">
+      <w:start w:val="1"/>
+      <w:numFmt w:val="lowerLetter"/>
+      <w:lvlText w:val="%5."/>
+      <w:lvlJc w:val="left"/>
+      <w:pPr>
+        <w:ind w:left="3600" w:hanging="360"/>
+      </w:pPr>
+    </w:lvl>
+    <w:lvl w:ilvl="5" w:tplc="0409001B" w:tentative="1">
+      <w:start w:val="1"/>
+      <w:numFmt w:val="lowerRoman"/>
+      <w:lvlText w:val="%6."/>
+      <w:lvlJc w:val="right"/>
+      <w:pPr>
+        <w:ind w:left="4320" w:hanging="180"/>
+      </w:pPr>
+    </w:lvl>
+    <w:lvl w:ilvl="6" w:tplc="0409000F" w:tentative="1">
+      <w:start w:val="1"/>
+      <w:numFmt w:val="decimal"/>
+      <w:lvlText w:val="%7."/>
+      <w:lvlJc w:val="left"/>
+      <w:pPr>
+        <w:ind w:left="5040" w:hanging="360"/>
+      </w:pPr>
+    </w:lvl>
+    <w:lvl w:ilvl="7" w:tplc="04090019" w:tentative="1">
+      <w:start w:val="1"/>
+      <w:numFmt w:val="lowerLetter"/>
+      <w:lvlText w:val="%8."/>
+      <w:lvlJc w:val="left"/>
+      <w:pPr>
+        <w:ind w:left="5760" w:hanging="360"/>
+      </w:pPr>
+    </w:lvl>
+    <w:lvl w:ilvl="8" w:tplc="0409001B" w:tentative="1">
+      <w:start w:val="1"/>
+      <w:numFmt w:val="lowerRoman"/>
+      <w:lvlText w:val="%9."/>
+      <w:lvlJc w:val="right"/>
+      <w:pPr>
+        <w:ind w:left="6480" w:hanging="180"/>
+      </w:pPr>
+    </w:lvl>
+  </w:abstractNum>
+  <w:abstractNum w:abstractNumId="1" w15:restartNumberingAfterBreak="0">
+    <w:nsid w:val="34B00107"/>
+    <w:multiLevelType w:val="hybridMultilevel"/>
+    <w:tmpl w:val="A4C6BAC6"/>
+    <w:lvl w:ilvl="0" w:tplc="0409000F">
+      <w:start w:val="1"/>
+      <w:numFmt w:val="decimal"/>
+      <w:lvlText w:val="%1."/>
+      <w:lvlJc w:val="left"/>
+      <w:pPr>
+        <w:ind w:left="720" w:hanging="360"/>
+      </w:pPr>
+      <w:rPr>
+        <w:rFonts w:hint="default"/>
+      </w:rPr>
+    </w:lvl>
+    <w:lvl w:ilvl="1" w:tplc="04090019">
+      <w:start w:val="1"/>
+      <w:numFmt w:val="lowerLetter"/>
+      <w:lvlText w:val="%2."/>
+      <w:lvlJc w:val="left"/>
+      <w:pPr>
+        <w:ind w:left="1440" w:hanging="360"/>
+      </w:pPr>
+    </w:lvl>
+    <w:lvl w:ilvl="2" w:tplc="0409001B">
+      <w:start w:val="1"/>
+      <w:numFmt w:val="lowerRoman"/>
+      <w:lvlText w:val="%3."/>
+      <w:lvlJc w:val="right"/>
+      <w:pPr>
+        <w:ind w:left="2160" w:hanging="180"/>
+      </w:pPr>
+    </w:lvl>
+    <w:lvl w:ilvl="3" w:tplc="0409000F">
+      <w:start w:val="1"/>
+      <w:numFmt w:val="decimal"/>
+      <w:lvlText w:val="%4."/>
+      <w:lvlJc w:val="left"/>
+      <w:pPr>
+        <w:ind w:left="2880" w:hanging="360"/>
+      </w:pPr>
+    </w:lvl>
+    <w:lvl w:ilvl="4" w:tplc="04090019" w:tentative="1">
+      <w:start w:val="1"/>
+      <w:numFmt w:val="lowerLetter"/>
+      <w:lvlText w:val="%5."/>
+      <w:lvlJc w:val="left"/>
+      <w:pPr>
+        <w:ind w:left="3600" w:hanging="360"/>
+      </w:pPr>
+    </w:lvl>
+    <w:lvl w:ilvl="5" w:tplc="0409001B" w:tentative="1">
+      <w:start w:val="1"/>
+      <w:numFmt w:val="lowerRoman"/>
+      <w:lvlText w:val="%6."/>
+      <w:lvlJc w:val="right"/>
+      <w:pPr>
+        <w:ind w:left="4320" w:hanging="180"/>
+      </w:pPr>
+    </w:lvl>
+    <w:lvl w:ilvl="6" w:tplc="0409000F" w:tentative="1">
+      <w:start w:val="1"/>
+      <w:numFmt w:val="decimal"/>
+      <w:lvlText w:val="%7."/>
+      <w:lvlJc w:val="left"/>
+      <w:pPr>
+        <w:ind w:left="5040" w:hanging="360"/>
+      </w:pPr>
+    </w:lvl>
+    <w:lvl w:ilvl="7" w:tplc="04090019" w:tentative="1">
+      <w:start w:val="1"/>
+      <w:numFmt w:val="lowerLetter"/>
+      <w:lvlText w:val="%8."/>
+      <w:lvlJc w:val="left"/>
+      <w:pPr>
+        <w:ind w:left="5760" w:hanging="360"/>
+      </w:pPr>
+    </w:lvl>
+    <w:lvl w:ilvl="8" w:tplc="0409001B" w:tentative="1">
+      <w:start w:val="1"/>
+      <w:numFmt w:val="lowerRoman"/>
+      <w:lvlText w:val="%9."/>
+      <w:lvlJc w:val="right"/>
+      <w:pPr>
+        <w:ind w:left="6480" w:hanging="180"/>
+      </w:pPr>
+    </w:lvl>
+  </w:abstractNum>
+  <w:abstractNum w:abstractNumId="2" w15:restartNumberingAfterBreak="0">
     <w:nsid w:val="422C4145"/>
     <w:multiLevelType w:val="hybridMultilevel"/>
     <w:tmpl w:val="AF12C8B0"/>
@@ -157,7 +2151,7 @@
         <w:ind w:left="1440" w:hanging="360"/>
       </w:pPr>
     </w:lvl>
-    <w:lvl w:ilvl="2" w:tplc="0409001B" w:tentative="1">
+    <w:lvl w:ilvl="2" w:tplc="0409001B">
       <w:start w:val="1"/>
       <w:numFmt w:val="lowerRoman"/>
       <w:lvlText w:val="%3."/>
@@ -221,7 +2215,156 @@
       </w:pPr>
     </w:lvl>
   </w:abstractNum>
-  <w:abstractNum w:abstractNumId="1" w15:restartNumberingAfterBreak="0">
+  <w:abstractNum w:abstractNumId="3" w15:restartNumberingAfterBreak="0">
+    <w:nsid w:val="67E452B8"/>
+    <w:multiLevelType w:val="multilevel"/>
+    <w:tmpl w:val="22C2D5E2"/>
+    <w:lvl w:ilvl="0">
+      <w:start w:val="1"/>
+      <w:numFmt w:val="bullet"/>
+      <w:lvlText w:val=""/>
+      <w:lvlJc w:val="left"/>
+      <w:pPr>
+        <w:tabs>
+          <w:tab w:val="num" w:pos="720"/>
+        </w:tabs>
+        <w:ind w:left="720" w:hanging="360"/>
+      </w:pPr>
+      <w:rPr>
+        <w:rFonts w:ascii="Symbol" w:hAnsi="Symbol" w:hint="default"/>
+        <w:sz w:val="20"/>
+      </w:rPr>
+    </w:lvl>
+    <w:lvl w:ilvl="1" w:tentative="1">
+      <w:start w:val="1"/>
+      <w:numFmt w:val="bullet"/>
+      <w:lvlText w:val=""/>
+      <w:lvlJc w:val="left"/>
+      <w:pPr>
+        <w:tabs>
+          <w:tab w:val="num" w:pos="1440"/>
+        </w:tabs>
+        <w:ind w:left="1440" w:hanging="360"/>
+      </w:pPr>
+      <w:rPr>
+        <w:rFonts w:ascii="Symbol" w:hAnsi="Symbol" w:hint="default"/>
+        <w:sz w:val="20"/>
+      </w:rPr>
+    </w:lvl>
+    <w:lvl w:ilvl="2" w:tentative="1">
+      <w:start w:val="1"/>
+      <w:numFmt w:val="bullet"/>
+      <w:lvlText w:val=""/>
+      <w:lvlJc w:val="left"/>
+      <w:pPr>
+        <w:tabs>
+          <w:tab w:val="num" w:pos="2160"/>
+        </w:tabs>
+        <w:ind w:left="2160" w:hanging="360"/>
+      </w:pPr>
+      <w:rPr>
+        <w:rFonts w:ascii="Symbol" w:hAnsi="Symbol" w:hint="default"/>
+        <w:sz w:val="20"/>
+      </w:rPr>
+    </w:lvl>
+    <w:lvl w:ilvl="3" w:tentative="1">
+      <w:start w:val="1"/>
+      <w:numFmt w:val="bullet"/>
+      <w:lvlText w:val=""/>
+      <w:lvlJc w:val="left"/>
+      <w:pPr>
+        <w:tabs>
+          <w:tab w:val="num" w:pos="2880"/>
+        </w:tabs>
+        <w:ind w:left="2880" w:hanging="360"/>
+      </w:pPr>
+      <w:rPr>
+        <w:rFonts w:ascii="Symbol" w:hAnsi="Symbol" w:hint="default"/>
+        <w:sz w:val="20"/>
+      </w:rPr>
+    </w:lvl>
+    <w:lvl w:ilvl="4" w:tentative="1">
+      <w:start w:val="1"/>
+      <w:numFmt w:val="bullet"/>
+      <w:lvlText w:val=""/>
+      <w:lvlJc w:val="left"/>
+      <w:pPr>
+        <w:tabs>
+          <w:tab w:val="num" w:pos="3600"/>
+        </w:tabs>
+        <w:ind w:left="3600" w:hanging="360"/>
+      </w:pPr>
+      <w:rPr>
+        <w:rFonts w:ascii="Symbol" w:hAnsi="Symbol" w:hint="default"/>
+        <w:sz w:val="20"/>
+      </w:rPr>
+    </w:lvl>
+    <w:lvl w:ilvl="5" w:tentative="1">
+      <w:start w:val="1"/>
+      <w:numFmt w:val="bullet"/>
+      <w:lvlText w:val=""/>
+      <w:lvlJc w:val="left"/>
+      <w:pPr>
+        <w:tabs>
+          <w:tab w:val="num" w:pos="4320"/>
+        </w:tabs>
+        <w:ind w:left="4320" w:hanging="360"/>
+      </w:pPr>
+      <w:rPr>
+        <w:rFonts w:ascii="Symbol" w:hAnsi="Symbol" w:hint="default"/>
+        <w:sz w:val="20"/>
+      </w:rPr>
+    </w:lvl>
+    <w:lvl w:ilvl="6" w:tentative="1">
+      <w:start w:val="1"/>
+      <w:numFmt w:val="bullet"/>
+      <w:lvlText w:val=""/>
+      <w:lvlJc w:val="left"/>
+      <w:pPr>
+        <w:tabs>
+          <w:tab w:val="num" w:pos="5040"/>
+        </w:tabs>
+        <w:ind w:left="5040" w:hanging="360"/>
+      </w:pPr>
+      <w:rPr>
+        <w:rFonts w:ascii="Symbol" w:hAnsi="Symbol" w:hint="default"/>
+        <w:sz w:val="20"/>
+      </w:rPr>
+    </w:lvl>
+    <w:lvl w:ilvl="7" w:tentative="1">
+      <w:start w:val="1"/>
+      <w:numFmt w:val="bullet"/>
+      <w:lvlText w:val=""/>
+      <w:lvlJc w:val="left"/>
+      <w:pPr>
+        <w:tabs>
+          <w:tab w:val="num" w:pos="5760"/>
+        </w:tabs>
+        <w:ind w:left="5760" w:hanging="360"/>
+      </w:pPr>
+      <w:rPr>
+        <w:rFonts w:ascii="Symbol" w:hAnsi="Symbol" w:hint="default"/>
+        <w:sz w:val="20"/>
+      </w:rPr>
+    </w:lvl>
+    <w:lvl w:ilvl="8" w:tentative="1">
+      <w:start w:val="1"/>
+      <w:numFmt w:val="bullet"/>
+      <w:lvlText w:val=""/>
+      <w:lvlJc w:val="left"/>
+      <w:pPr>
+        <w:tabs>
+          <w:tab w:val="num" w:pos="6480"/>
+        </w:tabs>
+        <w:ind w:left="6480" w:hanging="360"/>
+      </w:pPr>
+      <w:rPr>
+        <w:rFonts w:ascii="Symbol" w:hAnsi="Symbol" w:hint="default"/>
+        <w:sz w:val="20"/>
+      </w:rPr>
+    </w:lvl>
+  </w:abstractNum>
+  <w:abstractNum w:abstractNumId="4" w15:restartNumberingAfterBreak="0">
     <w:nsid w:val="6D232229"/>
     <w:multiLevelType w:val="multilevel"/>
     <w:tmpl w:val="04090023"/>
@@ -317,10 +2460,263 @@
       </w:pPr>
     </w:lvl>
   </w:abstractNum>
+  <w:abstractNum w:abstractNumId="5" w15:restartNumberingAfterBreak="0">
+    <w:nsid w:val="73927B6F"/>
+    <w:multiLevelType w:val="hybridMultilevel"/>
+    <w:tmpl w:val="54DE5882"/>
+    <w:lvl w:ilvl="0" w:tplc="7ACC5DAE">
+      <w:start w:val="1"/>
+      <w:numFmt w:val="decimal"/>
+      <w:lvlText w:val="%1."/>
+      <w:lvlJc w:val="left"/>
+      <w:pPr>
+        <w:ind w:left="1080" w:hanging="360"/>
+      </w:pPr>
+      <w:rPr>
+        <w:rFonts w:hint="default"/>
+      </w:rPr>
+    </w:lvl>
+    <w:lvl w:ilvl="1" w:tplc="04090019" w:tentative="1">
+      <w:start w:val="1"/>
+      <w:numFmt w:val="lowerLetter"/>
+      <w:lvlText w:val="%2."/>
+      <w:lvlJc w:val="left"/>
+      <w:pPr>
+        <w:ind w:left="1800" w:hanging="360"/>
+      </w:pPr>
+    </w:lvl>
+    <w:lvl w:ilvl="2" w:tplc="0409001B" w:tentative="1">
+      <w:start w:val="1"/>
+      <w:numFmt w:val="lowerRoman"/>
+      <w:lvlText w:val="%3."/>
+      <w:lvlJc w:val="right"/>
+      <w:pPr>
+        <w:ind w:left="2520" w:hanging="180"/>
+      </w:pPr>
+    </w:lvl>
+    <w:lvl w:ilvl="3" w:tplc="0409000F" w:tentative="1">
+      <w:start w:val="1"/>
+      <w:numFmt w:val="decimal"/>
+      <w:lvlText w:val="%4."/>
+      <w:lvlJc w:val="left"/>
+      <w:pPr>
+        <w:ind w:left="3240" w:hanging="360"/>
+      </w:pPr>
+    </w:lvl>
+    <w:lvl w:ilvl="4" w:tplc="04090019" w:tentative="1">
+      <w:start w:val="1"/>
+      <w:numFmt w:val="lowerLetter"/>
+      <w:lvlText w:val="%5."/>
+      <w:lvlJc w:val="left"/>
+      <w:pPr>
+        <w:ind w:left="3960" w:hanging="360"/>
+      </w:pPr>
+    </w:lvl>
+    <w:lvl w:ilvl="5" w:tplc="0409001B" w:tentative="1">
+      <w:start w:val="1"/>
+      <w:numFmt w:val="lowerRoman"/>
+      <w:lvlText w:val="%6."/>
+      <w:lvlJc w:val="right"/>
+      <w:pPr>
+        <w:ind w:left="4680" w:hanging="180"/>
+      </w:pPr>
+    </w:lvl>
+    <w:lvl w:ilvl="6" w:tplc="0409000F" w:tentative="1">
+      <w:start w:val="1"/>
+      <w:numFmt w:val="decimal"/>
+      <w:lvlText w:val="%7."/>
+      <w:lvlJc w:val="left"/>
+      <w:pPr>
+        <w:ind w:left="5400" w:hanging="360"/>
+      </w:pPr>
+    </w:lvl>
+    <w:lvl w:ilvl="7" w:tplc="04090019" w:tentative="1">
+      <w:start w:val="1"/>
+      <w:numFmt w:val="lowerLetter"/>
+      <w:lvlText w:val="%8."/>
+      <w:lvlJc w:val="left"/>
+      <w:pPr>
+        <w:ind w:left="6120" w:hanging="360"/>
+      </w:pPr>
+    </w:lvl>
+    <w:lvl w:ilvl="8" w:tplc="0409001B" w:tentative="1">
+      <w:start w:val="1"/>
+      <w:numFmt w:val="lowerRoman"/>
+      <w:lvlText w:val="%9."/>
+      <w:lvlJc w:val="right"/>
+      <w:pPr>
+        <w:ind w:left="6840" w:hanging="180"/>
+      </w:pPr>
+    </w:lvl>
+  </w:abstractNum>
+  <w:abstractNum w:abstractNumId="6" w15:restartNumberingAfterBreak="0">
+    <w:nsid w:val="74F063BB"/>
+    <w:multiLevelType w:val="multilevel"/>
+    <w:tmpl w:val="9E34AF3E"/>
+    <w:lvl w:ilvl="0">
+      <w:start w:val="1"/>
+      <w:numFmt w:val="bullet"/>
+      <w:lvlText w:val=""/>
+      <w:lvlJc w:val="left"/>
+      <w:pPr>
+        <w:tabs>
+          <w:tab w:val="num" w:pos="720"/>
+        </w:tabs>
+        <w:ind w:left="720" w:hanging="360"/>
+      </w:pPr>
+      <w:rPr>
+        <w:rFonts w:ascii="Symbol" w:hAnsi="Symbol" w:hint="default"/>
+        <w:sz w:val="20"/>
+      </w:rPr>
+    </w:lvl>
+    <w:lvl w:ilvl="1" w:tentative="1">
+      <w:start w:val="1"/>
+      <w:numFmt w:val="bullet"/>
+      <w:lvlText w:val=""/>
+      <w:lvlJc w:val="left"/>
+      <w:pPr>
+        <w:tabs>
+          <w:tab w:val="num" w:pos="1440"/>
+        </w:tabs>
+        <w:ind w:left="1440" w:hanging="360"/>
+      </w:pPr>
+      <w:rPr>
+        <w:rFonts w:ascii="Symbol" w:hAnsi="Symbol" w:hint="default"/>
+        <w:sz w:val="20"/>
+      </w:rPr>
+    </w:lvl>
+    <w:lvl w:ilvl="2" w:tentative="1">
+      <w:start w:val="1"/>
+      <w:numFmt w:val="bullet"/>
+      <w:lvlText w:val=""/>
+      <w:lvlJc w:val="left"/>
+      <w:pPr>
+        <w:tabs>
+          <w:tab w:val="num" w:pos="2160"/>
+        </w:tabs>
+        <w:ind w:left="2160" w:hanging="360"/>
+      </w:pPr>
+      <w:rPr>
+        <w:rFonts w:ascii="Symbol" w:hAnsi="Symbol" w:hint="default"/>
+        <w:sz w:val="20"/>
+      </w:rPr>
+    </w:lvl>
+    <w:lvl w:ilvl="3" w:tentative="1">
+      <w:start w:val="1"/>
+      <w:numFmt w:val="bullet"/>
+      <w:lvlText w:val=""/>
+      <w:lvlJc w:val="left"/>
+      <w:pPr>
+        <w:tabs>
+          <w:tab w:val="num" w:pos="2880"/>
+        </w:tabs>
+        <w:ind w:left="2880" w:hanging="360"/>
+      </w:pPr>
+      <w:rPr>
+        <w:rFonts w:ascii="Symbol" w:hAnsi="Symbol" w:hint="default"/>
+        <w:sz w:val="20"/>
+      </w:rPr>
+    </w:lvl>
+    <w:lvl w:ilvl="4" w:tentative="1">
+      <w:start w:val="1"/>
+      <w:numFmt w:val="bullet"/>
+      <w:lvlText w:val=""/>
+      <w:lvlJc w:val="left"/>
+      <w:pPr>
+        <w:tabs>
+          <w:tab w:val="num" w:pos="3600"/>
+        </w:tabs>
+        <w:ind w:left="3600" w:hanging="360"/>
+      </w:pPr>
+      <w:rPr>
+        <w:rFonts w:ascii="Symbol" w:hAnsi="Symbol" w:hint="default"/>
+        <w:sz w:val="20"/>
+      </w:rPr>
+    </w:lvl>
+    <w:lvl w:ilvl="5" w:tentative="1">
+      <w:start w:val="1"/>
+      <w:numFmt w:val="bullet"/>
+      <w:lvlText w:val=""/>
+      <w:lvlJc w:val="left"/>
+      <w:pPr>
+        <w:tabs>
+          <w:tab w:val="num" w:pos="4320"/>
+        </w:tabs>
+        <w:ind w:left="4320" w:hanging="360"/>
+      </w:pPr>
+      <w:rPr>
+        <w:rFonts w:ascii="Symbol" w:hAnsi="Symbol" w:hint="default"/>
+        <w:sz w:val="20"/>
+      </w:rPr>
+    </w:lvl>
+    <w:lvl w:ilvl="6" w:tentative="1">
+      <w:start w:val="1"/>
+      <w:numFmt w:val="bullet"/>
+      <w:lvlText w:val=""/>
+      <w:lvlJc w:val="left"/>
+      <w:pPr>
+        <w:tabs>
+          <w:tab w:val="num" w:pos="5040"/>
+        </w:tabs>
+        <w:ind w:left="5040" w:hanging="360"/>
+      </w:pPr>
+      <w:rPr>
+        <w:rFonts w:ascii="Symbol" w:hAnsi="Symbol" w:hint="default"/>
+        <w:sz w:val="20"/>
+      </w:rPr>
+    </w:lvl>
+    <w:lvl w:ilvl="7" w:tentative="1">
+      <w:start w:val="1"/>
+      <w:numFmt w:val="bullet"/>
+      <w:lvlText w:val=""/>
+      <w:lvlJc w:val="left"/>
+      <w:pPr>
+        <w:tabs>
+          <w:tab w:val="num" w:pos="5760"/>
+        </w:tabs>
+        <w:ind w:left="5760" w:hanging="360"/>
+      </w:pPr>
+      <w:rPr>
+        <w:rFonts w:ascii="Symbol" w:hAnsi="Symbol" w:hint="default"/>
+        <w:sz w:val="20"/>
+      </w:rPr>
+    </w:lvl>
+    <w:lvl w:ilvl="8" w:tentative="1">
+      <w:start w:val="1"/>
+      <w:numFmt w:val="bullet"/>
+      <w:lvlText w:val=""/>
+      <w:lvlJc w:val="left"/>
+      <w:pPr>
+        <w:tabs>
+          <w:tab w:val="num" w:pos="6480"/>
+        </w:tabs>
+        <w:ind w:left="6480" w:hanging="360"/>
+      </w:pPr>
+      <w:rPr>
+        <w:rFonts w:ascii="Symbol" w:hAnsi="Symbol" w:hint="default"/>
+        <w:sz w:val="20"/>
+      </w:rPr>
+    </w:lvl>
+  </w:abstractNum>
   <w:num w:numId="1">
+    <w:abstractNumId w:val="4"/>
+  </w:num>
+  <w:num w:numId="2">
+    <w:abstractNumId w:val="2"/>
+  </w:num>
+  <w:num w:numId="3">
+    <w:abstractNumId w:val="5"/>
+  </w:num>
+  <w:num w:numId="4">
     <w:abstractNumId w:val="1"/>
   </w:num>
-  <w:num w:numId="2">
+  <w:num w:numId="5">
+    <w:abstractNumId w:val="6"/>
+  </w:num>
+  <w:num w:numId="6">
+    <w:abstractNumId w:val="3"/>
+  </w:num>
+  <w:num w:numId="7">
     <w:abstractNumId w:val="0"/>
   </w:num>
 </w:numbering>
@@ -720,6 +3116,10 @@
   <w:style w:type="paragraph" w:default="1" w:styleId="Normal">
     <w:name w:val="Normal"/>
     <w:qFormat/>
+    <w:rsid w:val="009C4194"/>
+    <w:rPr>
+      <w:rFonts w:ascii="Times New Roman" w:eastAsia="Times New Roman" w:hAnsi="Times New Roman" w:cs="Times New Roman"/>
+    </w:rPr>
   </w:style>
   <w:style w:type="paragraph" w:styleId="Heading1">
     <w:name w:val="heading 1"/>
@@ -751,7 +3151,6 @@
     <w:next w:val="Normal"/>
     <w:link w:val="Heading2Char"/>
     <w:uiPriority w:val="9"/>
-    <w:semiHidden/>
     <w:unhideWhenUsed/>
     <w:qFormat/>
     <w:rsid w:val="002953AF"/>
@@ -1002,7 +3401,6 @@
     <w:basedOn w:val="DefaultParagraphFont"/>
     <w:link w:val="Heading2"/>
     <w:uiPriority w:val="9"/>
-    <w:semiHidden/>
     <w:rsid w:val="002953AF"/>
     <w:rPr>
       <w:rFonts w:asciiTheme="majorHAnsi" w:eastAsiaTheme="majorEastAsia" w:hAnsiTheme="majorHAnsi" w:cstheme="majorBidi"/>
@@ -1115,6 +3513,66 @@
       <w:ind w:left="720"/>
       <w:contextualSpacing/>
     </w:pPr>
+    <w:rPr>
+      <w:rFonts w:asciiTheme="minorHAnsi" w:eastAsiaTheme="minorHAnsi" w:hAnsiTheme="minorHAnsi" w:cstheme="minorBidi"/>
+    </w:rPr>
+  </w:style>
+  <w:style w:type="character" w:styleId="Hyperlink">
+    <w:name w:val="Hyperlink"/>
+    <w:basedOn w:val="DefaultParagraphFont"/>
+    <w:uiPriority w:val="99"/>
+    <w:unhideWhenUsed/>
+    <w:rsid w:val="00FE55D2"/>
+    <w:rPr>
+      <w:color w:val="0000FF"/>
+      <w:u w:val="single"/>
+    </w:rPr>
+  </w:style>
+  <w:style w:type="character" w:styleId="UnresolvedMention">
+    <w:name w:val="Unresolved Mention"/>
+    <w:basedOn w:val="DefaultParagraphFont"/>
+    <w:uiPriority w:val="99"/>
+    <w:semiHidden/>
+    <w:unhideWhenUsed/>
+    <w:rsid w:val="00FE55D2"/>
+    <w:rPr>
+      <w:color w:val="605E5C"/>
+      <w:shd w:val="clear" w:color="auto" w:fill="E1DFDD"/>
+    </w:rPr>
+  </w:style>
+  <w:style w:type="paragraph" w:styleId="NormalWeb">
+    <w:name w:val="Normal (Web)"/>
+    <w:basedOn w:val="Normal"/>
+    <w:uiPriority w:val="99"/>
+    <w:semiHidden/>
+    <w:unhideWhenUsed/>
+    <w:rsid w:val="001800FD"/>
+    <w:pPr>
+      <w:spacing w:before="100" w:beforeAutospacing="1" w:after="100" w:afterAutospacing="1"/>
+    </w:pPr>
+  </w:style>
+  <w:style w:type="character" w:styleId="Strong">
+    <w:name w:val="Strong"/>
+    <w:basedOn w:val="DefaultParagraphFont"/>
+    <w:uiPriority w:val="22"/>
+    <w:qFormat/>
+    <w:rsid w:val="001800FD"/>
+    <w:rPr>
+      <w:b/>
+      <w:bCs/>
+    </w:rPr>
+  </w:style>
+  <w:style w:type="character" w:styleId="FollowedHyperlink">
+    <w:name w:val="FollowedHyperlink"/>
+    <w:basedOn w:val="DefaultParagraphFont"/>
+    <w:uiPriority w:val="99"/>
+    <w:semiHidden/>
+    <w:unhideWhenUsed/>
+    <w:rsid w:val="00F73578"/>
+    <w:rPr>
+      <w:color w:val="954F72" w:themeColor="followedHyperlink"/>
+      <w:u w:val="single"/>
+    </w:rPr>
   </w:style>
 </w:styles>
 </file>
@@ -1419,7 +3877,7 @@
 </file>
 
 <file path=customXml/itemProps1.xml><?xml version="1.0" encoding="utf-8"?>
-<ds:datastoreItem xmlns:ds="http://schemas.openxmlformats.org/officeDocument/2006/customXml" ds:itemID="{CB22D329-02EC-EF40-AAA6-416D3E3F0063}">
+<ds:datastoreItem xmlns:ds="http://schemas.openxmlformats.org/officeDocument/2006/customXml" ds:itemID="{A2CA88E6-BC09-7544-B2FC-C82A68267AD3}">
   <ds:schemaRefs>
     <ds:schemaRef ds:uri="http://schemas.openxmlformats.org/officeDocument/2006/bibliography"/>
   </ds:schemaRefs>

</xml_diff>